<commit_message>
Replaced files with updated, changed files.
</commit_message>
<xml_diff>
--- a/DMP_Template.docx
+++ b/DMP_Template.docx
@@ -123,7 +123,15 @@
           <w:b/>
           <w:sz w:val="28"/>
         </w:rPr>
-        <w:t xml:space="preserve"> 2019</w:t>
+        <w:t xml:space="preserve"> 20</w:t>
+      </w:r>
+      <w:r>
+        <w:rPr>
+          <w:rFonts w:cstheme="minorHAnsi"/>
+          <w:b/>
+          <w:sz w:val="28"/>
+        </w:rPr>
+        <w:t>20</w:t>
       </w:r>
       <w:r>
         <w:rPr>
@@ -679,7 +687,14 @@
                 <w:rFonts w:cstheme="minorHAnsi"/>
                 <w:sz w:val="14"/>
               </w:rPr>
-              <w:t xml:space="preserve"> 2019</w:t>
+              <w:t xml:space="preserve"> 20</w:t>
+            </w:r>
+            <w:r>
+              <w:rPr>
+                <w:rFonts w:cstheme="minorHAnsi"/>
+                <w:sz w:val="14"/>
+              </w:rPr>
+              <w:t>20</w:t>
             </w:r>
           </w:p>
         </w:tc>
@@ -5705,7 +5720,7 @@
         <w:id w:val="-1808771581"/>
         <w:lock w:val="contentLocked"/>
         <w:placeholder>
-          <w:docPart w:val="02498279F87240F697DAEFD1E9E32E21"/>
+          <w:docPart w:val="90AA6137A9BF934E9F59546F458FE716"/>
         </w:placeholder>
         <w:group/>
       </w:sdtPr>
@@ -9196,7 +9211,7 @@
               <v:stroke joinstyle="miter"/>
               <v:path gradientshapeok="t" o:connecttype="rect"/>
             </v:shapetype>
-            <v:shape id="Text Box 2" o:spid="_x0000_s1026" type="#_x0000_t202" style="position:absolute;margin-left:-62.55pt;margin-top:7.3pt;width:304.8pt;height:110.6pt;z-index:251658242;visibility:visible;mso-wrap-style:square;mso-width-percent:0;mso-height-percent:200;mso-wrap-distance-left:9pt;mso-wrap-distance-top:3.6pt;mso-wrap-distance-right:9pt;mso-wrap-distance-bottom:3.6pt;mso-position-horizontal:absolute;mso-position-horizontal-relative:text;mso-position-vertical:absolute;mso-position-vertical-relative:text;mso-width-percent:0;mso-height-percent:200;mso-width-relative:margin;mso-height-relative:margin;v-text-anchor:top" o:gfxdata="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" filled="f" stroked="f">
+            <v:shape id="Text Box 2" o:spid="_x0000_s1026" type="#_x0000_t202" style="position:absolute;margin-left:-62.55pt;margin-top:7.3pt;width:304.8pt;height:110.6pt;z-index:251658242;visibility:visible;mso-wrap-style:square;mso-width-percent:0;mso-height-percent:200;mso-wrap-distance-left:9pt;mso-wrap-distance-top:3.6pt;mso-wrap-distance-right:9pt;mso-wrap-distance-bottom:3.6pt;mso-position-horizontal:absolute;mso-position-horizontal-relative:text;mso-position-vertical:absolute;mso-position-vertical-relative:text;mso-width-percent:0;mso-height-percent:200;mso-width-relative:margin;mso-height-relative:margin;v-text-anchor:top" o:gfxdata="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" filled="f" stroked="f">
               <v:textbox style="mso-fit-shape-to-text:t">
                 <w:txbxContent>
                   <w:p>
@@ -9317,10 +9332,10 @@
             </wp:anchor>
           </w:drawing>
         </mc:Choice>
-        <mc:Fallback xmlns:a14="http://schemas.microsoft.com/office/drawing/2010/main" xmlns:pic="http://schemas.openxmlformats.org/drawingml/2006/picture" xmlns:a="http://schemas.openxmlformats.org/drawingml/2006/main">
-          <w:pict w14:anchorId="249609AA">
-            <v:rect id="Rectangle 4" style="position:absolute;margin-left:-85pt;margin-top:7.95pt;width:510.5pt;height:26.45pt;z-index:251658241;visibility:visible;mso-wrap-style:square;mso-width-percent:0;mso-height-percent:0;mso-wrap-distance-left:9pt;mso-wrap-distance-top:0;mso-wrap-distance-right:9pt;mso-wrap-distance-bottom:0;mso-position-horizontal:absolute;mso-position-horizontal-relative:text;mso-position-vertical:absolute;mso-position-vertical-relative:text;mso-width-percent:0;mso-height-percent:0;mso-width-relative:margin;mso-height-relative:margin;v-text-anchor:middle" o:spid="_x0000_s1026" fillcolor="#d8d8d8 [2732]" stroked="f" strokeweight="1pt" w14:anchorId="064C24B0" o:gfxdata="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">
-              <v:shadow on="t" color="black" opacity="26214f" offset=".74836mm,.74836mm" origin="-.5,-.5"/>
+        <mc:Fallback>
+          <w:pict>
+            <v:rect w14:anchorId="2648405D" id="Rectangle 4" o:spid="_x0000_s1026" style="position:absolute;margin-left:-85pt;margin-top:7.95pt;width:510.5pt;height:26.45pt;z-index:251658241;visibility:visible;mso-wrap-style:square;mso-width-percent:0;mso-height-percent:0;mso-wrap-distance-left:9pt;mso-wrap-distance-top:0;mso-wrap-distance-right:9pt;mso-wrap-distance-bottom:0;mso-position-horizontal:absolute;mso-position-horizontal-relative:text;mso-position-vertical:absolute;mso-position-vertical-relative:text;mso-width-percent:0;mso-height-percent:0;mso-width-relative:margin;mso-height-relative:margin;v-text-anchor:middle" o:gfxdata="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" fillcolor="#d8d8d8 [2732]" stroked="f" strokeweight="1pt">
+              <v:shadow on="t" color="black" opacity="26214f" origin="-.5,-.5" offset=".74836mm,.74836mm"/>
             </v:rect>
           </w:pict>
         </mc:Fallback>
@@ -9761,7 +9776,7 @@
       </w:pPr>
     </w:pPrDefault>
   </w:docDefaults>
-  <w:latentStyles w:defLockedState="0" w:defUIPriority="99" w:defSemiHidden="0" w:defUnhideWhenUsed="0" w:defQFormat="0" w:count="375">
+  <w:latentStyles w:defLockedState="0" w:defUIPriority="99" w:defSemiHidden="0" w:defUnhideWhenUsed="0" w:defQFormat="0" w:count="376">
     <w:lsdException w:name="Normal" w:uiPriority="0" w:qFormat="1"/>
     <w:lsdException w:name="heading 1" w:uiPriority="0" w:qFormat="1"/>
     <w:lsdException w:name="heading 2" w:semiHidden="1" w:uiPriority="0" w:unhideWhenUsed="1" w:qFormat="1"/>
@@ -10137,6 +10152,7 @@
     <w:lsdException w:name="Smart Hyperlink" w:semiHidden="1" w:unhideWhenUsed="1"/>
     <w:lsdException w:name="Hashtag" w:semiHidden="1" w:unhideWhenUsed="1"/>
     <w:lsdException w:name="Unresolved Mention" w:semiHidden="1" w:unhideWhenUsed="1"/>
+    <w:lsdException w:name="Smart Link" w:semiHidden="1" w:unhideWhenUsed="1"/>
   </w:latentStyles>
   <w:style w:type="paragraph" w:default="1" w:styleId="Normal">
     <w:name w:val="Normal"/>
@@ -11084,7 +11100,7 @@
   <w:docParts>
     <w:docPart>
       <w:docPartPr>
-        <w:name w:val="02498279F87240F697DAEFD1E9E32E21"/>
+        <w:name w:val="90AA6137A9BF934E9F59546F458FE716"/>
         <w:category>
           <w:name w:val="General"/>
           <w:gallery w:val="placeholder"/>
@@ -11095,12 +11111,12 @@
         <w:behaviors>
           <w:behavior w:val="content"/>
         </w:behaviors>
-        <w:guid w:val="{839B2B3A-1E93-4F4C-9E9E-D309C9462F63}"/>
+        <w:guid w:val="{3427B22A-8298-114C-8615-E043EAD138EE}"/>
       </w:docPartPr>
       <w:docPartBody>
         <w:p>
           <w:pPr>
-            <w:pStyle w:val="02498279F87240F697DAEFD1E9E32E21"/>
+            <w:pStyle w:val="90AA6137A9BF934E9F59546F458FE716"/>
           </w:pPr>
           <w:r>
             <w:rPr>
@@ -11119,10 +11135,10 @@
 <w:fonts xmlns:mc="http://schemas.openxmlformats.org/markup-compatibility/2006" xmlns:r="http://schemas.openxmlformats.org/officeDocument/2006/relationships" xmlns:w="http://schemas.openxmlformats.org/wordprocessingml/2006/main" xmlns:w14="http://schemas.microsoft.com/office/word/2010/wordml" xmlns:w15="http://schemas.microsoft.com/office/word/2012/wordml" xmlns:w16cid="http://schemas.microsoft.com/office/word/2016/wordml/cid" xmlns:w16se="http://schemas.microsoft.com/office/word/2015/wordml/symex" mc:Ignorable="w14 w15 w16se w16cid">
   <w:font w:name="Symbol">
     <w:panose1 w:val="05050102010706020507"/>
-    <w:charset w:val="02"/>
-    <w:family w:val="roman"/>
+    <w:charset w:val="4D"/>
+    <w:family w:val="decorative"/>
     <w:pitch w:val="variable"/>
-    <w:sig w:usb0="00000000" w:usb1="10000000" w:usb2="00000000" w:usb3="00000000" w:csb0="80000000" w:csb1="00000000"/>
+    <w:sig w:usb0="00000003" w:usb1="00000000" w:usb2="00000000" w:usb3="00000000" w:csb0="80000001" w:csb1="00000000"/>
   </w:font>
   <w:font w:name="Times New Roman">
     <w:panose1 w:val="02020603050405020304"/>
@@ -11136,14 +11152,14 @@
     <w:charset w:val="00"/>
     <w:family w:val="modern"/>
     <w:pitch w:val="fixed"/>
-    <w:sig w:usb0="E0002EFF" w:usb1="C0007843" w:usb2="00000009" w:usb3="00000000" w:csb0="000001FF" w:csb1="00000000"/>
+    <w:sig w:usb0="E0002AFF" w:usb1="C0007843" w:usb2="00000009" w:usb3="00000000" w:csb0="000001FF" w:csb1="00000000"/>
   </w:font>
   <w:font w:name="Wingdings">
     <w:panose1 w:val="05000000000000000000"/>
     <w:charset w:val="02"/>
-    <w:family w:val="auto"/>
+    <w:family w:val="decorative"/>
     <w:pitch w:val="variable"/>
-    <w:sig w:usb0="00000000" w:usb1="10000000" w:usb2="00000000" w:usb3="00000000" w:csb0="80000000" w:csb1="00000000"/>
+    <w:sig w:usb0="00000003" w:usb1="10000000" w:usb2="00000000" w:usb3="00000000" w:csb0="80000001" w:csb1="00000000"/>
   </w:font>
   <w:font w:name="Calibri">
     <w:panose1 w:val="020F0502020204030204"/>
@@ -11164,18 +11180,19 @@
     <w:charset w:val="00"/>
     <w:family w:val="swiss"/>
     <w:pitch w:val="variable"/>
-    <w:sig w:usb0="E0002EFF" w:usb1="C0007843" w:usb2="00000009" w:usb3="00000000" w:csb0="000001FF" w:csb1="00000000"/>
+    <w:sig w:usb0="E0002AFF" w:usb1="C0007843" w:usb2="00000009" w:usb3="00000000" w:csb0="000001FF" w:csb1="00000000"/>
   </w:font>
   <w:font w:name="Arial Bold">
     <w:altName w:val="Arial"/>
-    <w:panose1 w:val="020B0704020202020204"/>
+    <w:panose1 w:val="020B0604020202020204"/>
     <w:charset w:val="00"/>
     <w:family w:val="roman"/>
     <w:notTrueType/>
     <w:pitch w:val="default"/>
   </w:font>
   <w:font w:name="Segoe UI">
-    <w:panose1 w:val="020B0502040204020203"/>
+    <w:altName w:val="Sylfaen"/>
+    <w:panose1 w:val="020B0604020202020204"/>
     <w:charset w:val="00"/>
     <w:family w:val="swiss"/>
     <w:pitch w:val="variable"/>
@@ -11211,23 +11228,11 @@
     <w:compatSetting w:name="enableOpenTypeFeatures" w:uri="http://schemas.microsoft.com/office/word" w:val="1"/>
     <w:compatSetting w:name="doNotFlipMirrorIndents" w:uri="http://schemas.microsoft.com/office/word" w:val="1"/>
     <w:compatSetting w:name="differentiateMultirowTableHeaders" w:uri="http://schemas.microsoft.com/office/word" w:val="1"/>
-    <w:compatSetting w:name="useWord2013TrackBottomHyphenation" w:uri="http://schemas.microsoft.com/office/word" w:val="1"/>
+    <w:compatSetting w:name="useWord2013TrackBottomHyphenation" w:uri="http://schemas.microsoft.com/office/word" w:val="0"/>
   </w:compat>
   <w:rsids>
-    <w:rsidRoot w:val="001D2977"/>
-    <w:rsid w:val="001D2977"/>
-    <w:rsid w:val="002B2AF8"/>
-    <w:rsid w:val="002D1823"/>
-    <w:rsid w:val="00301D9C"/>
-    <w:rsid w:val="003F255D"/>
-    <w:rsid w:val="004A7417"/>
-    <w:rsid w:val="005B35E0"/>
-    <w:rsid w:val="00A10819"/>
-    <w:rsid w:val="00A83D3E"/>
-    <w:rsid w:val="00AE474F"/>
-    <w:rsid w:val="00C74BB0"/>
-    <w:rsid w:val="00CE1E2A"/>
-    <w:rsid w:val="00D50E72"/>
+    <w:rsidRoot w:val="00416687"/>
+    <w:rsid w:val="00416687"/>
   </w:rsids>
   <m:mathPr>
     <m:mathFont m:val="Cambria Math"/>
@@ -11256,18 +11261,14 @@
     <w:rPrDefault>
       <w:rPr>
         <w:rFonts w:asciiTheme="minorHAnsi" w:eastAsiaTheme="minorEastAsia" w:hAnsiTheme="minorHAnsi" w:cstheme="minorBidi"/>
-        <w:sz w:val="22"/>
-        <w:szCs w:val="22"/>
+        <w:sz w:val="24"/>
+        <w:szCs w:val="24"/>
         <w:lang w:val="en-US" w:eastAsia="en-US" w:bidi="ar-SA"/>
       </w:rPr>
     </w:rPrDefault>
-    <w:pPrDefault>
-      <w:pPr>
-        <w:spacing w:after="160" w:line="259" w:lineRule="auto"/>
-      </w:pPr>
-    </w:pPrDefault>
+    <w:pPrDefault/>
   </w:docDefaults>
-  <w:latentStyles w:defLockedState="0" w:defUIPriority="99" w:defSemiHidden="0" w:defUnhideWhenUsed="0" w:defQFormat="0" w:count="375">
+  <w:latentStyles w:defLockedState="0" w:defUIPriority="99" w:defSemiHidden="0" w:defUnhideWhenUsed="0" w:defQFormat="0" w:count="376">
     <w:lsdException w:name="Normal" w:uiPriority="0" w:qFormat="1"/>
     <w:lsdException w:name="heading 1" w:uiPriority="9" w:qFormat="1"/>
     <w:lsdException w:name="heading 2" w:semiHidden="1" w:uiPriority="9" w:unhideWhenUsed="1" w:qFormat="1"/>
@@ -11643,6 +11644,7 @@
     <w:lsdException w:name="Smart Hyperlink" w:semiHidden="1" w:unhideWhenUsed="1"/>
     <w:lsdException w:name="Hashtag" w:semiHidden="1" w:unhideWhenUsed="1"/>
     <w:lsdException w:name="Unresolved Mention" w:semiHidden="1" w:unhideWhenUsed="1"/>
+    <w:lsdException w:name="Smart Link" w:semiHidden="1" w:unhideWhenUsed="1"/>
   </w:latentStyles>
   <w:style w:type="paragraph" w:default="1" w:styleId="Normal">
     <w:name w:val="Normal"/>
@@ -11680,14 +11682,12 @@
     <w:basedOn w:val="DefaultParagraphFont"/>
     <w:uiPriority w:val="99"/>
     <w:semiHidden/>
-    <w:rsid w:val="001D2977"/>
     <w:rPr>
       <w:color w:val="808080"/>
     </w:rPr>
   </w:style>
-  <w:style w:type="paragraph" w:customStyle="1" w:styleId="02498279F87240F697DAEFD1E9E32E21">
-    <w:name w:val="02498279F87240F697DAEFD1E9E32E21"/>
-    <w:rsid w:val="001D2977"/>
+  <w:style w:type="paragraph" w:customStyle="1" w:styleId="90AA6137A9BF934E9F59546F458FE716">
+    <w:name w:val="90AA6137A9BF934E9F59546F458FE716"/>
   </w:style>
 </w:styles>
 </file>
@@ -11999,7 +11999,7 @@
 </file>
 
 <file path=customXml/itemProps1.xml><?xml version="1.0" encoding="utf-8"?>
-<ds:datastoreItem xmlns:ds="http://schemas.openxmlformats.org/officeDocument/2006/customXml" ds:itemID="{C7672D21-2127-44D9-BC57-A9E6798B6646}">
+<ds:datastoreItem xmlns:ds="http://schemas.openxmlformats.org/officeDocument/2006/customXml" ds:itemID="{628B847E-3CCB-3C40-B536-7FAB8976A430}">
   <ds:schemaRefs>
     <ds:schemaRef ds:uri="http://schemas.openxmlformats.org/officeDocument/2006/bibliography"/>
   </ds:schemaRefs>

</xml_diff>

<commit_message>
Pushed new files to github per Eleanor.
</commit_message>
<xml_diff>
--- a/DMP_Template.docx
+++ b/DMP_Template.docx
@@ -6,8 +6,6 @@
       <w:pPr>
         <w:spacing w:line="240" w:lineRule="auto"/>
       </w:pPr>
-      <w:bookmarkStart w:id="0" w:name="_GoBack"/>
-      <w:bookmarkEnd w:id="0"/>
     </w:p>
     <w:p>
       <w:pPr>
@@ -89,8 +87,8 @@
           <w:rFonts w:cstheme="minorHAnsi"/>
         </w:rPr>
       </w:pPr>
-      <w:bookmarkStart w:id="1" w:name="_Toc322009854"/>
-      <w:bookmarkStart w:id="2" w:name="_Toc322027047"/>
+      <w:bookmarkStart w:id="0" w:name="_Toc322009854"/>
+      <w:bookmarkStart w:id="1" w:name="_Toc322027047"/>
       <w:r>
         <w:rPr>
           <w:rFonts w:cstheme="minorHAnsi"/>
@@ -141,8 +139,8 @@
         </w:rPr>
         <w:br/>
       </w:r>
+      <w:bookmarkEnd w:id="0"/>
       <w:bookmarkEnd w:id="1"/>
-      <w:bookmarkEnd w:id="2"/>
       <w:r>
         <w:rPr>
           <w:rFonts w:cstheme="minorHAnsi"/>
@@ -285,8 +283,8 @@
                 <w:sz w:val="32"/>
               </w:rPr>
             </w:pPr>
-            <w:bookmarkStart w:id="3" w:name="_Toc322009855"/>
-            <w:bookmarkStart w:id="4" w:name="_Toc322027048"/>
+            <w:bookmarkStart w:id="2" w:name="_Toc322009855"/>
+            <w:bookmarkStart w:id="3" w:name="_Toc322027048"/>
             <w:r>
               <w:rPr>
                 <w:rFonts w:cstheme="minorHAnsi"/>
@@ -295,8 +293,8 @@
               </w:rPr>
               <w:t>Notice</w:t>
             </w:r>
+            <w:bookmarkEnd w:id="2"/>
             <w:bookmarkEnd w:id="3"/>
-            <w:bookmarkEnd w:id="4"/>
           </w:p>
           <w:p>
             <w:pPr>
@@ -1514,7 +1512,29 @@
                 <w:sz w:val="14"/>
                 <w:szCs w:val="14"/>
               </w:rPr>
-              <w:t xml:space="preserve">19. Security Classif. (of this report) </w:t>
+              <w:t xml:space="preserve">19. Security </w:t>
+            </w:r>
+            <w:proofErr w:type="spellStart"/>
+            <w:r>
+              <w:rPr>
+                <w:rFonts w:asciiTheme="minorHAnsi" w:hAnsiTheme="minorHAnsi" w:cstheme="minorHAnsi"/>
+                <w:b/>
+                <w:bCs/>
+                <w:sz w:val="14"/>
+                <w:szCs w:val="14"/>
+              </w:rPr>
+              <w:t>Classif</w:t>
+            </w:r>
+            <w:proofErr w:type="spellEnd"/>
+            <w:r>
+              <w:rPr>
+                <w:rFonts w:asciiTheme="minorHAnsi" w:hAnsiTheme="minorHAnsi" w:cstheme="minorHAnsi"/>
+                <w:b/>
+                <w:bCs/>
+                <w:sz w:val="14"/>
+                <w:szCs w:val="14"/>
+              </w:rPr>
+              <w:t xml:space="preserve">. (of this report) </w:t>
             </w:r>
           </w:p>
           <w:p>
@@ -1561,7 +1581,29 @@
                 <w:sz w:val="14"/>
                 <w:szCs w:val="14"/>
               </w:rPr>
-              <w:t xml:space="preserve">20. Security Classif. (of this page) </w:t>
+              <w:t xml:space="preserve">20. Security </w:t>
+            </w:r>
+            <w:proofErr w:type="spellStart"/>
+            <w:r>
+              <w:rPr>
+                <w:rFonts w:asciiTheme="minorHAnsi" w:hAnsiTheme="minorHAnsi" w:cstheme="minorHAnsi"/>
+                <w:b/>
+                <w:bCs/>
+                <w:sz w:val="14"/>
+                <w:szCs w:val="14"/>
+              </w:rPr>
+              <w:t>Classif</w:t>
+            </w:r>
+            <w:proofErr w:type="spellEnd"/>
+            <w:r>
+              <w:rPr>
+                <w:rFonts w:asciiTheme="minorHAnsi" w:hAnsiTheme="minorHAnsi" w:cstheme="minorHAnsi"/>
+                <w:b/>
+                <w:bCs/>
+                <w:sz w:val="14"/>
+                <w:szCs w:val="14"/>
+              </w:rPr>
+              <w:t xml:space="preserve">. (of this page) </w:t>
             </w:r>
           </w:p>
           <w:p>
@@ -1806,7 +1848,7 @@
             </w:rPr>
             <w:fldChar w:fldCharType="separate"/>
           </w:r>
-          <w:hyperlink w:anchor="_Toc14073907" w:history="1">
+          <w:hyperlink w:anchor="_Toc36562382" w:history="1">
             <w:r>
               <w:rPr>
                 <w:rStyle w:val="Hyperlink"/>
@@ -1829,7 +1871,7 @@
               <w:rPr>
                 <w:webHidden/>
               </w:rPr>
-              <w:instrText xml:space="preserve"> PAGEREF _Toc14073907 \h </w:instrText>
+              <w:instrText xml:space="preserve"> PAGEREF _Toc36562382 \h </w:instrText>
             </w:r>
             <w:r>
               <w:rPr>
@@ -1868,7 +1910,7 @@
               <w:szCs w:val="22"/>
             </w:rPr>
           </w:pPr>
-          <w:hyperlink w:anchor="_Toc14073908" w:history="1">
+          <w:hyperlink w:anchor="_Toc36562383" w:history="1">
             <w:r>
               <w:rPr>
                 <w:rStyle w:val="Hyperlink"/>
@@ -1909,7 +1951,7 @@
               <w:rPr>
                 <w:webHidden/>
               </w:rPr>
-              <w:instrText xml:space="preserve"> PAGEREF _Toc14073908 \h </w:instrText>
+              <w:instrText xml:space="preserve"> PAGEREF _Toc36562383 \h </w:instrText>
             </w:r>
             <w:r>
               <w:rPr>
@@ -1948,7 +1990,7 @@
               <w:noProof/>
             </w:rPr>
           </w:pPr>
-          <w:hyperlink w:anchor="_Toc14073909" w:history="1">
+          <w:hyperlink w:anchor="_Toc36562384" w:history="1">
             <w:r>
               <w:rPr>
                 <w:rStyle w:val="Hyperlink"/>
@@ -1989,7 +2031,7 @@
                 <w:noProof/>
                 <w:webHidden/>
               </w:rPr>
-              <w:instrText xml:space="preserve"> PAGEREF _Toc14073909 \h </w:instrText>
+              <w:instrText xml:space="preserve"> PAGEREF _Toc36562384 \h </w:instrText>
             </w:r>
             <w:r>
               <w:rPr>
@@ -2032,7 +2074,7 @@
               <w:noProof/>
             </w:rPr>
           </w:pPr>
-          <w:hyperlink w:anchor="_Toc14073910" w:history="1">
+          <w:hyperlink w:anchor="_Toc36562385" w:history="1">
             <w:r>
               <w:rPr>
                 <w:rStyle w:val="Hyperlink"/>
@@ -2073,7 +2115,7 @@
                 <w:noProof/>
                 <w:webHidden/>
               </w:rPr>
-              <w:instrText xml:space="preserve"> PAGEREF _Toc14073910 \h </w:instrText>
+              <w:instrText xml:space="preserve"> PAGEREF _Toc36562385 \h </w:instrText>
             </w:r>
             <w:r>
               <w:rPr>
@@ -2116,7 +2158,7 @@
               <w:szCs w:val="22"/>
             </w:rPr>
           </w:pPr>
-          <w:hyperlink w:anchor="_Toc14073911" w:history="1">
+          <w:hyperlink w:anchor="_Toc36562386" w:history="1">
             <w:r>
               <w:rPr>
                 <w:rStyle w:val="Hyperlink"/>
@@ -2157,7 +2199,7 @@
               <w:rPr>
                 <w:webHidden/>
               </w:rPr>
-              <w:instrText xml:space="preserve"> PAGEREF _Toc14073911 \h </w:instrText>
+              <w:instrText xml:space="preserve"> PAGEREF _Toc36562386 \h </w:instrText>
             </w:r>
             <w:r>
               <w:rPr>
@@ -2196,7 +2238,7 @@
               <w:szCs w:val="22"/>
             </w:rPr>
           </w:pPr>
-          <w:hyperlink w:anchor="_Toc14073912" w:history="1">
+          <w:hyperlink w:anchor="_Toc36562387" w:history="1">
             <w:r>
               <w:rPr>
                 <w:rStyle w:val="Hyperlink"/>
@@ -2237,7 +2279,7 @@
               <w:rPr>
                 <w:webHidden/>
               </w:rPr>
-              <w:instrText xml:space="preserve"> PAGEREF _Toc14073912 \h </w:instrText>
+              <w:instrText xml:space="preserve"> PAGEREF _Toc36562387 \h </w:instrText>
             </w:r>
             <w:r>
               <w:rPr>
@@ -2254,7 +2296,7 @@
               <w:rPr>
                 <w:webHidden/>
               </w:rPr>
-              <w:t>7</w:t>
+              <w:t>6</w:t>
             </w:r>
             <w:r>
               <w:rPr>
@@ -2276,7 +2318,7 @@
               <w:noProof/>
             </w:rPr>
           </w:pPr>
-          <w:hyperlink w:anchor="_Toc14073913" w:history="1">
+          <w:hyperlink w:anchor="_Toc36562388" w:history="1">
             <w:r>
               <w:rPr>
                 <w:rStyle w:val="Hyperlink"/>
@@ -2317,7 +2359,7 @@
                 <w:noProof/>
                 <w:webHidden/>
               </w:rPr>
-              <w:instrText xml:space="preserve"> PAGEREF _Toc14073913 \h </w:instrText>
+              <w:instrText xml:space="preserve"> PAGEREF _Toc36562388 \h </w:instrText>
             </w:r>
             <w:r>
               <w:rPr>
@@ -2337,7 +2379,7 @@
                 <w:noProof/>
                 <w:webHidden/>
               </w:rPr>
-              <w:t>7</w:t>
+              <w:t>6</w:t>
             </w:r>
             <w:r>
               <w:rPr>
@@ -2360,7 +2402,7 @@
               <w:noProof/>
             </w:rPr>
           </w:pPr>
-          <w:hyperlink w:anchor="_Toc14073914" w:history="1">
+          <w:hyperlink w:anchor="_Toc36562389" w:history="1">
             <w:r>
               <w:rPr>
                 <w:rStyle w:val="Hyperlink"/>
@@ -2401,7 +2443,7 @@
                 <w:noProof/>
                 <w:webHidden/>
               </w:rPr>
-              <w:instrText xml:space="preserve"> PAGEREF _Toc14073914 \h </w:instrText>
+              <w:instrText xml:space="preserve"> PAGEREF _Toc36562389 \h </w:instrText>
             </w:r>
             <w:r>
               <w:rPr>
@@ -2421,7 +2463,7 @@
                 <w:noProof/>
                 <w:webHidden/>
               </w:rPr>
-              <w:t>7</w:t>
+              <w:t>6</w:t>
             </w:r>
             <w:r>
               <w:rPr>
@@ -2444,7 +2486,7 @@
               <w:noProof/>
             </w:rPr>
           </w:pPr>
-          <w:hyperlink w:anchor="_Toc14073915" w:history="1">
+          <w:hyperlink w:anchor="_Toc36562390" w:history="1">
             <w:r>
               <w:rPr>
                 <w:rStyle w:val="Hyperlink"/>
@@ -2492,7 +2534,7 @@
                 <w:noProof/>
                 <w:webHidden/>
               </w:rPr>
-              <w:instrText xml:space="preserve"> PAGEREF _Toc14073915 \h </w:instrText>
+              <w:instrText xml:space="preserve"> PAGEREF _Toc36562390 \h </w:instrText>
             </w:r>
             <w:r>
               <w:rPr>
@@ -2512,7 +2554,7 @@
                 <w:noProof/>
                 <w:webHidden/>
               </w:rPr>
-              <w:t>7</w:t>
+              <w:t>6</w:t>
             </w:r>
             <w:r>
               <w:rPr>
@@ -2535,7 +2577,7 @@
               <w:noProof/>
             </w:rPr>
           </w:pPr>
-          <w:hyperlink w:anchor="_Toc14073916" w:history="1">
+          <w:hyperlink w:anchor="_Toc36562391" w:history="1">
             <w:r>
               <w:rPr>
                 <w:rStyle w:val="Hyperlink"/>
@@ -2583,7 +2625,7 @@
                 <w:noProof/>
                 <w:webHidden/>
               </w:rPr>
-              <w:instrText xml:space="preserve"> PAGEREF _Toc14073916 \h </w:instrText>
+              <w:instrText xml:space="preserve"> PAGEREF _Toc36562391 \h </w:instrText>
             </w:r>
             <w:r>
               <w:rPr>
@@ -2603,7 +2645,7 @@
                 <w:noProof/>
                 <w:webHidden/>
               </w:rPr>
-              <w:t>7</w:t>
+              <w:t>6</w:t>
             </w:r>
             <w:r>
               <w:rPr>
@@ -2626,7 +2668,7 @@
               <w:noProof/>
             </w:rPr>
           </w:pPr>
-          <w:hyperlink w:anchor="_Toc14073917" w:history="1">
+          <w:hyperlink w:anchor="_Toc36562392" w:history="1">
             <w:r>
               <w:rPr>
                 <w:rStyle w:val="Hyperlink"/>
@@ -2674,7 +2716,7 @@
                 <w:noProof/>
                 <w:webHidden/>
               </w:rPr>
-              <w:instrText xml:space="preserve"> PAGEREF _Toc14073917 \h </w:instrText>
+              <w:instrText xml:space="preserve"> PAGEREF _Toc36562392 \h </w:instrText>
             </w:r>
             <w:r>
               <w:rPr>
@@ -2717,7 +2759,7 @@
               <w:noProof/>
             </w:rPr>
           </w:pPr>
-          <w:hyperlink w:anchor="_Toc14073918" w:history="1">
+          <w:hyperlink w:anchor="_Toc36562393" w:history="1">
             <w:r>
               <w:rPr>
                 <w:rStyle w:val="Hyperlink"/>
@@ -2766,7 +2808,7 @@
                 <w:noProof/>
                 <w:webHidden/>
               </w:rPr>
-              <w:instrText xml:space="preserve"> PAGEREF _Toc14073918 \h </w:instrText>
+              <w:instrText xml:space="preserve"> PAGEREF _Toc36562393 \h </w:instrText>
             </w:r>
             <w:r>
               <w:rPr>
@@ -2809,7 +2851,7 @@
               <w:noProof/>
             </w:rPr>
           </w:pPr>
-          <w:hyperlink w:anchor="_Toc14073919" w:history="1">
+          <w:hyperlink w:anchor="_Toc36562394" w:history="1">
             <w:r>
               <w:rPr>
                 <w:rStyle w:val="Hyperlink"/>
@@ -2834,6 +2876,97 @@
             <w:r>
               <w:rPr>
                 <w:rStyle w:val="Hyperlink"/>
+                <w:noProof/>
+              </w:rPr>
+              <w:t>Related Tools, Software and/or Code</w:t>
+            </w:r>
+            <w:r>
+              <w:rPr>
+                <w:noProof/>
+                <w:webHidden/>
+              </w:rPr>
+              <w:tab/>
+            </w:r>
+            <w:r>
+              <w:rPr>
+                <w:noProof/>
+                <w:webHidden/>
+              </w:rPr>
+              <w:fldChar w:fldCharType="begin"/>
+            </w:r>
+            <w:r>
+              <w:rPr>
+                <w:noProof/>
+                <w:webHidden/>
+              </w:rPr>
+              <w:instrText xml:space="preserve"> PAGEREF _Toc36562394 \h </w:instrText>
+            </w:r>
+            <w:r>
+              <w:rPr>
+                <w:noProof/>
+                <w:webHidden/>
+              </w:rPr>
+            </w:r>
+            <w:r>
+              <w:rPr>
+                <w:noProof/>
+                <w:webHidden/>
+              </w:rPr>
+              <w:fldChar w:fldCharType="separate"/>
+            </w:r>
+            <w:r>
+              <w:rPr>
+                <w:noProof/>
+                <w:webHidden/>
+              </w:rPr>
+              <w:t>7</w:t>
+            </w:r>
+            <w:r>
+              <w:rPr>
+                <w:noProof/>
+                <w:webHidden/>
+              </w:rPr>
+              <w:fldChar w:fldCharType="end"/>
+            </w:r>
+          </w:hyperlink>
+        </w:p>
+        <w:p>
+          <w:pPr>
+            <w:pStyle w:val="TOC3"/>
+            <w:tabs>
+              <w:tab w:val="left" w:pos="1100"/>
+              <w:tab w:val="right" w:leader="dot" w:pos="9350"/>
+            </w:tabs>
+            <w:rPr>
+              <w:rFonts w:asciiTheme="minorHAnsi" w:eastAsiaTheme="minorEastAsia" w:hAnsiTheme="minorHAnsi"/>
+              <w:noProof/>
+            </w:rPr>
+          </w:pPr>
+          <w:hyperlink w:anchor="_Toc36562395" w:history="1">
+            <w:r>
+              <w:rPr>
+                <w:rStyle w:val="Hyperlink"/>
+                <w:rFonts w:cstheme="minorHAnsi"/>
+                <w:noProof/>
+                <w14:scene3d>
+                  <w14:camera w14:prst="orthographicFront"/>
+                  <w14:lightRig w14:rig="threePt" w14:dir="t">
+                    <w14:rot w14:lat="0" w14:lon="0" w14:rev="0"/>
+                  </w14:lightRig>
+                </w14:scene3d>
+              </w:rPr>
+              <w:t>3.2.6</w:t>
+            </w:r>
+            <w:r>
+              <w:rPr>
+                <w:rFonts w:asciiTheme="minorHAnsi" w:eastAsiaTheme="minorEastAsia" w:hAnsiTheme="minorHAnsi"/>
+                <w:noProof/>
+              </w:rPr>
+              <w:tab/>
+            </w:r>
+            <w:r>
+              <w:rPr>
+                <w:rStyle w:val="Hyperlink"/>
                 <w:iCs/>
                 <w:noProof/>
               </w:rPr>
@@ -2858,7 +2991,7 @@
                 <w:noProof/>
                 <w:webHidden/>
               </w:rPr>
-              <w:instrText xml:space="preserve"> PAGEREF _Toc14073919 \h </w:instrText>
+              <w:instrText xml:space="preserve"> PAGEREF _Toc36562395 \h </w:instrText>
             </w:r>
             <w:r>
               <w:rPr>
@@ -2901,7 +3034,7 @@
               <w:noProof/>
             </w:rPr>
           </w:pPr>
-          <w:hyperlink w:anchor="_Toc14073920" w:history="1">
+          <w:hyperlink w:anchor="_Toc36562396" w:history="1">
             <w:r>
               <w:rPr>
                 <w:rStyle w:val="Hyperlink"/>
@@ -2942,7 +3075,7 @@
                 <w:noProof/>
                 <w:webHidden/>
               </w:rPr>
-              <w:instrText xml:space="preserve"> PAGEREF _Toc14073920 \h </w:instrText>
+              <w:instrText xml:space="preserve"> PAGEREF _Toc36562396 \h </w:instrText>
             </w:r>
             <w:r>
               <w:rPr>
@@ -2962,7 +3095,7 @@
                 <w:noProof/>
                 <w:webHidden/>
               </w:rPr>
-              <w:t>8</w:t>
+              <w:t>7</w:t>
             </w:r>
             <w:r>
               <w:rPr>
@@ -2985,7 +3118,7 @@
               <w:noProof/>
             </w:rPr>
           </w:pPr>
-          <w:hyperlink w:anchor="_Toc14073921" w:history="1">
+          <w:hyperlink w:anchor="_Toc36562397" w:history="1">
             <w:r>
               <w:rPr>
                 <w:rStyle w:val="Hyperlink"/>
@@ -3026,7 +3159,7 @@
                 <w:noProof/>
                 <w:webHidden/>
               </w:rPr>
-              <w:instrText xml:space="preserve"> PAGEREF _Toc14073921 \h </w:instrText>
+              <w:instrText xml:space="preserve"> PAGEREF _Toc36562397 \h </w:instrText>
             </w:r>
             <w:r>
               <w:rPr>
@@ -3046,7 +3179,7 @@
                 <w:noProof/>
                 <w:webHidden/>
               </w:rPr>
-              <w:t>8</w:t>
+              <w:t>7</w:t>
             </w:r>
             <w:r>
               <w:rPr>
@@ -3069,7 +3202,7 @@
               <w:noProof/>
             </w:rPr>
           </w:pPr>
-          <w:hyperlink w:anchor="_Toc14073922" w:history="1">
+          <w:hyperlink w:anchor="_Toc36562398" w:history="1">
             <w:r>
               <w:rPr>
                 <w:rStyle w:val="Hyperlink"/>
@@ -3117,7 +3250,7 @@
                 <w:noProof/>
                 <w:webHidden/>
               </w:rPr>
-              <w:instrText xml:space="preserve"> PAGEREF _Toc14073922 \h </w:instrText>
+              <w:instrText xml:space="preserve"> PAGEREF _Toc36562398 \h </w:instrText>
             </w:r>
             <w:r>
               <w:rPr>
@@ -3137,7 +3270,7 @@
                 <w:noProof/>
                 <w:webHidden/>
               </w:rPr>
-              <w:t>8</w:t>
+              <w:t>7</w:t>
             </w:r>
             <w:r>
               <w:rPr>
@@ -3160,7 +3293,7 @@
               <w:noProof/>
             </w:rPr>
           </w:pPr>
-          <w:hyperlink w:anchor="_Toc14073923" w:history="1">
+          <w:hyperlink w:anchor="_Toc36562399" w:history="1">
             <w:r>
               <w:rPr>
                 <w:rStyle w:val="Hyperlink"/>
@@ -3208,7 +3341,7 @@
                 <w:noProof/>
                 <w:webHidden/>
               </w:rPr>
-              <w:instrText xml:space="preserve"> PAGEREF _Toc14073923 \h </w:instrText>
+              <w:instrText xml:space="preserve"> PAGEREF _Toc36562399 \h </w:instrText>
             </w:r>
             <w:r>
               <w:rPr>
@@ -3228,7 +3361,7 @@
                 <w:noProof/>
                 <w:webHidden/>
               </w:rPr>
-              <w:t>8</w:t>
+              <w:t>7</w:t>
             </w:r>
             <w:r>
               <w:rPr>
@@ -3251,7 +3384,7 @@
               <w:noProof/>
             </w:rPr>
           </w:pPr>
-          <w:hyperlink w:anchor="_Toc14073924" w:history="1">
+          <w:hyperlink w:anchor="_Toc36562400" w:history="1">
             <w:r>
               <w:rPr>
                 <w:rStyle w:val="Hyperlink"/>
@@ -3299,7 +3432,7 @@
                 <w:noProof/>
                 <w:webHidden/>
               </w:rPr>
-              <w:instrText xml:space="preserve"> PAGEREF _Toc14073924 \h </w:instrText>
+              <w:instrText xml:space="preserve"> PAGEREF _Toc36562400 \h </w:instrText>
             </w:r>
             <w:r>
               <w:rPr>
@@ -3319,7 +3452,7 @@
                 <w:noProof/>
                 <w:webHidden/>
               </w:rPr>
-              <w:t>8</w:t>
+              <w:t>7</w:t>
             </w:r>
             <w:r>
               <w:rPr>
@@ -3342,7 +3475,7 @@
               <w:noProof/>
             </w:rPr>
           </w:pPr>
-          <w:hyperlink w:anchor="_Toc14073925" w:history="1">
+          <w:hyperlink w:anchor="_Toc36562401" w:history="1">
             <w:r>
               <w:rPr>
                 <w:rStyle w:val="Hyperlink"/>
@@ -3390,7 +3523,7 @@
                 <w:noProof/>
                 <w:webHidden/>
               </w:rPr>
-              <w:instrText xml:space="preserve"> PAGEREF _Toc14073925 \h </w:instrText>
+              <w:instrText xml:space="preserve"> PAGEREF _Toc36562401 \h </w:instrText>
             </w:r>
             <w:r>
               <w:rPr>
@@ -3410,7 +3543,7 @@
                 <w:noProof/>
                 <w:webHidden/>
               </w:rPr>
-              <w:t>8</w:t>
+              <w:t>7</w:t>
             </w:r>
             <w:r>
               <w:rPr>
@@ -3433,7 +3566,7 @@
               <w:noProof/>
             </w:rPr>
           </w:pPr>
-          <w:hyperlink w:anchor="_Toc14073926" w:history="1">
+          <w:hyperlink w:anchor="_Toc36562402" w:history="1">
             <w:r>
               <w:rPr>
                 <w:rStyle w:val="Hyperlink"/>
@@ -3481,7 +3614,7 @@
                 <w:noProof/>
                 <w:webHidden/>
               </w:rPr>
-              <w:instrText xml:space="preserve"> PAGEREF _Toc14073926 \h </w:instrText>
+              <w:instrText xml:space="preserve"> PAGEREF _Toc36562402 \h </w:instrText>
             </w:r>
             <w:r>
               <w:rPr>
@@ -3524,7 +3657,7 @@
               <w:szCs w:val="22"/>
             </w:rPr>
           </w:pPr>
-          <w:hyperlink w:anchor="_Toc14073927" w:history="1">
+          <w:hyperlink w:anchor="_Toc36562403" w:history="1">
             <w:r>
               <w:rPr>
                 <w:rStyle w:val="Hyperlink"/>
@@ -3565,7 +3698,7 @@
               <w:rPr>
                 <w:webHidden/>
               </w:rPr>
-              <w:instrText xml:space="preserve"> PAGEREF _Toc14073927 \h </w:instrText>
+              <w:instrText xml:space="preserve"> PAGEREF _Toc36562403 \h </w:instrText>
             </w:r>
             <w:r>
               <w:rPr>
@@ -3604,7 +3737,7 @@
               <w:noProof/>
             </w:rPr>
           </w:pPr>
-          <w:hyperlink w:anchor="_Toc14073928" w:history="1">
+          <w:hyperlink w:anchor="_Toc36562404" w:history="1">
             <w:r>
               <w:rPr>
                 <w:rStyle w:val="Hyperlink"/>
@@ -3624,7 +3757,7 @@
                 <w:rStyle w:val="Hyperlink"/>
                 <w:noProof/>
               </w:rPr>
-              <w:t>Collection Format Standards</w:t>
+              <w:t>Data Standards</w:t>
             </w:r>
             <w:r>
               <w:rPr>
@@ -3645,7 +3778,7 @@
                 <w:noProof/>
                 <w:webHidden/>
               </w:rPr>
-              <w:instrText xml:space="preserve"> PAGEREF _Toc14073928 \h </w:instrText>
+              <w:instrText xml:space="preserve"> PAGEREF _Toc36562404 \h </w:instrText>
             </w:r>
             <w:r>
               <w:rPr>
@@ -3688,7 +3821,7 @@
               <w:noProof/>
             </w:rPr>
           </w:pPr>
-          <w:hyperlink w:anchor="_Toc14073929" w:history="1">
+          <w:hyperlink w:anchor="_Toc36562405" w:history="1">
             <w:r>
               <w:rPr>
                 <w:rStyle w:val="Hyperlink"/>
@@ -3729,7 +3862,7 @@
                 <w:noProof/>
                 <w:webHidden/>
               </w:rPr>
-              <w:instrText xml:space="preserve"> PAGEREF _Toc14073929 \h </w:instrText>
+              <w:instrText xml:space="preserve"> PAGEREF _Toc36562405 \h </w:instrText>
             </w:r>
             <w:r>
               <w:rPr>
@@ -3749,7 +3882,7 @@
                 <w:noProof/>
                 <w:webHidden/>
               </w:rPr>
-              <w:t>9</w:t>
+              <w:t>8</w:t>
             </w:r>
             <w:r>
               <w:rPr>
@@ -3772,7 +3905,7 @@
               <w:noProof/>
             </w:rPr>
           </w:pPr>
-          <w:hyperlink w:anchor="_Toc14073930" w:history="1">
+          <w:hyperlink w:anchor="_Toc36562406" w:history="1">
             <w:r>
               <w:rPr>
                 <w:rStyle w:val="Hyperlink"/>
@@ -3813,7 +3946,7 @@
                 <w:noProof/>
                 <w:webHidden/>
               </w:rPr>
-              <w:instrText xml:space="preserve"> PAGEREF _Toc14073930 \h </w:instrText>
+              <w:instrText xml:space="preserve"> PAGEREF _Toc36562406 \h </w:instrText>
             </w:r>
             <w:r>
               <w:rPr>
@@ -3833,7 +3966,7 @@
                 <w:noProof/>
                 <w:webHidden/>
               </w:rPr>
-              <w:t>9</w:t>
+              <w:t>8</w:t>
             </w:r>
             <w:r>
               <w:rPr>
@@ -3856,7 +3989,7 @@
               <w:noProof/>
             </w:rPr>
           </w:pPr>
-          <w:hyperlink w:anchor="_Toc14073931" w:history="1">
+          <w:hyperlink w:anchor="_Toc36562407" w:history="1">
             <w:r>
               <w:rPr>
                 <w:rStyle w:val="Hyperlink"/>
@@ -3904,7 +4037,7 @@
                 <w:noProof/>
                 <w:webHidden/>
               </w:rPr>
-              <w:instrText xml:space="preserve"> PAGEREF _Toc14073931 \h </w:instrText>
+              <w:instrText xml:space="preserve"> PAGEREF _Toc36562407 \h </w:instrText>
             </w:r>
             <w:r>
               <w:rPr>
@@ -3924,7 +4057,7 @@
                 <w:noProof/>
                 <w:webHidden/>
               </w:rPr>
-              <w:t>9</w:t>
+              <w:t>8</w:t>
             </w:r>
             <w:r>
               <w:rPr>
@@ -3947,7 +4080,7 @@
               <w:szCs w:val="22"/>
             </w:rPr>
           </w:pPr>
-          <w:hyperlink w:anchor="_Toc14073932" w:history="1">
+          <w:hyperlink w:anchor="_Toc36562408" w:history="1">
             <w:r>
               <w:rPr>
                 <w:rStyle w:val="Hyperlink"/>
@@ -3988,7 +4121,7 @@
               <w:rPr>
                 <w:webHidden/>
               </w:rPr>
-              <w:instrText xml:space="preserve"> PAGEREF _Toc14073932 \h </w:instrText>
+              <w:instrText xml:space="preserve"> PAGEREF _Toc36562408 \h </w:instrText>
             </w:r>
             <w:r>
               <w:rPr>
@@ -4005,7 +4138,7 @@
               <w:rPr>
                 <w:webHidden/>
               </w:rPr>
-              <w:t>9</w:t>
+              <w:t>8</w:t>
             </w:r>
             <w:r>
               <w:rPr>
@@ -4061,13 +4194,13 @@
         </w:numPr>
         <w:ind w:left="432" w:hanging="432"/>
       </w:pPr>
-      <w:bookmarkStart w:id="5" w:name="_Toc14073907"/>
-      <w:bookmarkStart w:id="6" w:name="_Toc473188008"/>
+      <w:bookmarkStart w:id="4" w:name="_Toc36562382"/>
+      <w:bookmarkStart w:id="5" w:name="_Toc473188008"/>
       <w:r>
         <w:lastRenderedPageBreak/>
         <w:t>Instructions</w:t>
       </w:r>
-      <w:bookmarkEnd w:id="5"/>
+      <w:bookmarkEnd w:id="4"/>
     </w:p>
     <w:p>
       <w:r>
@@ -4080,7 +4213,19 @@
         <w:t xml:space="preserve">the </w:t>
       </w:r>
       <w:r>
-        <w:t>Data Management Plan Instructions document for detailed instruction for how to fill out this template.</w:t>
+        <w:t>Data Management Plan Instructions document for detailed instruction</w:t>
+      </w:r>
+      <w:r>
+        <w:t>s</w:t>
+      </w:r>
+      <w:r>
+        <w:t xml:space="preserve"> </w:t>
+      </w:r>
+      <w:r>
+        <w:t>on</w:t>
+      </w:r>
+      <w:r>
+        <w:t xml:space="preserve"> how to fill out this template.</w:t>
       </w:r>
     </w:p>
     <w:p>
@@ -4092,38 +4237,39 @@
       <w:pPr>
         <w:pStyle w:val="Heading1"/>
       </w:pPr>
-      <w:bookmarkStart w:id="7" w:name="_Toc14073908"/>
+      <w:bookmarkStart w:id="6" w:name="_Toc36562383"/>
       <w:r>
         <w:t xml:space="preserve">Project </w:t>
       </w:r>
       <w:r>
         <w:t>Overview</w:t>
       </w:r>
-      <w:bookmarkEnd w:id="7"/>
+      <w:bookmarkEnd w:id="6"/>
     </w:p>
     <w:tbl>
       <w:tblPr>
         <w:tblStyle w:val="TableGrid"/>
-        <w:tblW w:w="9446" w:type="dxa"/>
+        <w:tblW w:w="9393" w:type="dxa"/>
         <w:jc w:val="center"/>
         <w:tblLook w:val="04A0" w:firstRow="1" w:lastRow="0" w:firstColumn="1" w:lastColumn="0" w:noHBand="0" w:noVBand="1"/>
       </w:tblPr>
       <w:tblGrid>
-        <w:gridCol w:w="2361"/>
-        <w:gridCol w:w="2362"/>
-        <w:gridCol w:w="2361"/>
-        <w:gridCol w:w="2362"/>
+        <w:gridCol w:w="1878"/>
+        <w:gridCol w:w="1879"/>
+        <w:gridCol w:w="1878"/>
+        <w:gridCol w:w="1879"/>
+        <w:gridCol w:w="1879"/>
       </w:tblGrid>
       <w:tr>
         <w:trPr>
           <w:cnfStyle w:val="100000000000" w:firstRow="1" w:lastRow="0" w:firstColumn="0" w:lastColumn="0" w:oddVBand="0" w:evenVBand="0" w:oddHBand="0" w:evenHBand="0" w:firstRowFirstColumn="0" w:firstRowLastColumn="0" w:lastRowFirstColumn="0" w:lastRowLastColumn="0"/>
-          <w:trHeight w:val="233"/>
+          <w:trHeight w:val="856"/>
           <w:jc w:val="center"/>
         </w:trPr>
         <w:tc>
           <w:tcPr>
             <w:cnfStyle w:val="001000000000" w:firstRow="0" w:lastRow="0" w:firstColumn="1" w:lastColumn="0" w:oddVBand="0" w:evenVBand="0" w:oddHBand="0" w:evenHBand="0" w:firstRowFirstColumn="0" w:firstRowLastColumn="0" w:lastRowFirstColumn="0" w:lastRowLastColumn="0"/>
-            <w:tcW w:w="2361" w:type="dxa"/>
+            <w:tcW w:w="1878" w:type="dxa"/>
           </w:tcPr>
           <w:p>
             <w:pPr>
@@ -4151,7 +4297,7 @@
         </w:tc>
         <w:tc>
           <w:tcPr>
-            <w:tcW w:w="2362" w:type="dxa"/>
+            <w:tcW w:w="1879" w:type="dxa"/>
           </w:tcPr>
           <w:p>
             <w:pPr>
@@ -4188,7 +4334,7 @@
         </w:tc>
         <w:tc>
           <w:tcPr>
-            <w:tcW w:w="2361" w:type="dxa"/>
+            <w:tcW w:w="1878" w:type="dxa"/>
           </w:tcPr>
           <w:p>
             <w:pPr>
@@ -4215,7 +4361,7 @@
         </w:tc>
         <w:tc>
           <w:tcPr>
-            <w:tcW w:w="2362" w:type="dxa"/>
+            <w:tcW w:w="1879" w:type="dxa"/>
           </w:tcPr>
           <w:p>
             <w:pPr>
@@ -4240,16 +4386,43 @@
             </w:r>
           </w:p>
         </w:tc>
+        <w:tc>
+          <w:tcPr>
+            <w:tcW w:w="1879" w:type="dxa"/>
+          </w:tcPr>
+          <w:p>
+            <w:pPr>
+              <w:pStyle w:val="ListParagraph"/>
+              <w:ind w:left="0"/>
+              <w:cnfStyle w:val="100000000000" w:firstRow="1" w:lastRow="0" w:firstColumn="0" w:lastColumn="0" w:oddVBand="0" w:evenVBand="0" w:oddHBand="0" w:evenHBand="0" w:firstRowFirstColumn="0" w:firstRowLastColumn="0" w:lastRowFirstColumn="0" w:lastRowLastColumn="0"/>
+              <w:rPr>
+                <w:rStyle w:val="Emphasis"/>
+                <w:rFonts w:cstheme="minorHAnsi"/>
+                <w:i w:val="0"/>
+                <w:shd w:val="clear" w:color="auto" w:fill="FFFFFF"/>
+              </w:rPr>
+            </w:pPr>
+            <w:r>
+              <w:rPr>
+                <w:rStyle w:val="Emphasis"/>
+                <w:rFonts w:cstheme="minorHAnsi"/>
+                <w:i w:val="0"/>
+                <w:shd w:val="clear" w:color="auto" w:fill="FFFFFF"/>
+              </w:rPr>
+              <w:t>Project Performance Measurements</w:t>
+            </w:r>
+          </w:p>
+        </w:tc>
       </w:tr>
       <w:tr>
         <w:trPr>
-          <w:trHeight w:val="233"/>
+          <w:trHeight w:val="856"/>
           <w:jc w:val="center"/>
         </w:trPr>
         <w:tc>
           <w:tcPr>
             <w:cnfStyle w:val="001000000000" w:firstRow="0" w:lastRow="0" w:firstColumn="1" w:lastColumn="0" w:oddVBand="0" w:evenVBand="0" w:oddHBand="0" w:evenHBand="0" w:firstRowFirstColumn="0" w:firstRowLastColumn="0" w:lastRowFirstColumn="0" w:lastRowLastColumn="0"/>
-            <w:tcW w:w="2361" w:type="dxa"/>
+            <w:tcW w:w="1878" w:type="dxa"/>
           </w:tcPr>
           <w:p>
             <w:pPr>
@@ -4287,8 +4460,113 @@
         </w:tc>
         <w:tc>
           <w:tcPr>
-            <w:tcW w:w="2362" w:type="dxa"/>
-          </w:tcPr>
+            <w:tcW w:w="1879" w:type="dxa"/>
+          </w:tcPr>
+          <w:p>
+            <w:pPr>
+              <w:cnfStyle w:val="000000000000" w:firstRow="0" w:lastRow="0" w:firstColumn="0" w:lastColumn="0" w:oddVBand="0" w:evenVBand="0" w:oddHBand="0" w:evenHBand="0" w:firstRowFirstColumn="0" w:firstRowLastColumn="0" w:lastRowFirstColumn="0" w:lastRowLastColumn="0"/>
+              <w:rPr>
+                <w:rStyle w:val="Emphasis"/>
+                <w:rFonts w:cstheme="minorHAnsi"/>
+                <w:sz w:val="20"/>
+                <w:szCs w:val="20"/>
+                <w:shd w:val="clear" w:color="auto" w:fill="FFFFFF"/>
+              </w:rPr>
+            </w:pPr>
+            <w:r>
+              <w:rPr>
+                <w:rStyle w:val="Emphasis"/>
+                <w:rFonts w:cstheme="minorHAnsi"/>
+                <w:sz w:val="20"/>
+                <w:szCs w:val="20"/>
+                <w:shd w:val="clear" w:color="auto" w:fill="FFFFFF"/>
+              </w:rPr>
+              <w:t>The objective of this research project is to determine what transportation safety, efficiency, and other benefits can result from CV technology. This objective aligns with the U.S. DOT’s Intelligent Transportation Systems (ITS) Joint Program Office (JPO) mission to “[c]</w:t>
+            </w:r>
+            <w:proofErr w:type="spellStart"/>
+            <w:r>
+              <w:rPr>
+                <w:rStyle w:val="Emphasis"/>
+                <w:rFonts w:cstheme="minorHAnsi"/>
+                <w:sz w:val="20"/>
+                <w:szCs w:val="20"/>
+                <w:shd w:val="clear" w:color="auto" w:fill="FFFFFF"/>
+              </w:rPr>
+              <w:t>onduct</w:t>
+            </w:r>
+            <w:proofErr w:type="spellEnd"/>
+            <w:r>
+              <w:rPr>
+                <w:rStyle w:val="Emphasis"/>
+                <w:rFonts w:cstheme="minorHAnsi"/>
+                <w:sz w:val="20"/>
+                <w:szCs w:val="20"/>
+                <w:shd w:val="clear" w:color="auto" w:fill="FFFFFF"/>
+              </w:rPr>
+              <w:t xml:space="preserve"> research, development, and education activities to facilitate the adoption of information and communication technology to enable society to move more safely and efficiently.</w:t>
+            </w:r>
+            <w:r>
+              <w:rPr>
+                <w:rStyle w:val="FootnoteReference"/>
+                <w:rFonts w:cstheme="minorHAnsi"/>
+                <w:i/>
+                <w:iCs/>
+                <w:sz w:val="20"/>
+                <w:szCs w:val="20"/>
+                <w:shd w:val="clear" w:color="auto" w:fill="FFFFFF"/>
+              </w:rPr>
+              <w:footnoteReference w:id="2"/>
+            </w:r>
+            <w:r>
+              <w:rPr>
+                <w:rStyle w:val="Emphasis"/>
+                <w:rFonts w:cstheme="minorHAnsi"/>
+                <w:sz w:val="20"/>
+                <w:szCs w:val="20"/>
+                <w:shd w:val="clear" w:color="auto" w:fill="FFFFFF"/>
+              </w:rPr>
+              <w:t>”</w:t>
+            </w:r>
+          </w:p>
+        </w:tc>
+        <w:tc>
+          <w:tcPr>
+            <w:tcW w:w="1878" w:type="dxa"/>
+          </w:tcPr>
+          <w:p>
+            <w:pPr>
+              <w:cnfStyle w:val="000000000000" w:firstRow="0" w:lastRow="0" w:firstColumn="0" w:lastColumn="0" w:oddVBand="0" w:evenVBand="0" w:oddHBand="0" w:evenHBand="0" w:firstRowFirstColumn="0" w:firstRowLastColumn="0" w:lastRowFirstColumn="0" w:lastRowLastColumn="0"/>
+              <w:rPr>
+                <w:rStyle w:val="Emphasis"/>
+                <w:rFonts w:cstheme="minorHAnsi"/>
+                <w:sz w:val="20"/>
+                <w:szCs w:val="20"/>
+                <w:shd w:val="clear" w:color="auto" w:fill="FFFFFF"/>
+              </w:rPr>
+            </w:pPr>
+            <w:r>
+              <w:rPr>
+                <w:rStyle w:val="Emphasis"/>
+                <w:rFonts w:cstheme="minorHAnsi"/>
+                <w:sz w:val="20"/>
+                <w:szCs w:val="20"/>
+                <w:shd w:val="clear" w:color="auto" w:fill="FFFFFF"/>
+              </w:rPr>
+              <w:t>The Tampa Hillsborough Expressway Authority (THEA) and its partners are debuting innovative connected vehicle technology in Tampa’s Downtown, and the benefits will change how we view roadway travel.</w:t>
+            </w:r>
+          </w:p>
+          <w:p>
+            <w:pPr>
+              <w:cnfStyle w:val="000000000000" w:firstRow="0" w:lastRow="0" w:firstColumn="0" w:lastColumn="0" w:oddVBand="0" w:evenVBand="0" w:oddHBand="0" w:evenHBand="0" w:firstRowFirstColumn="0" w:firstRowLastColumn="0" w:lastRowFirstColumn="0" w:lastRowLastColumn="0"/>
+              <w:rPr>
+                <w:rStyle w:val="Emphasis"/>
+                <w:rFonts w:cstheme="minorHAnsi"/>
+                <w:sz w:val="20"/>
+                <w:szCs w:val="20"/>
+                <w:shd w:val="clear" w:color="auto" w:fill="FFFFFF"/>
+              </w:rPr>
+            </w:pPr>
+          </w:p>
           <w:p>
             <w:pPr>
               <w:pStyle w:val="ListParagraph"/>
@@ -4297,16 +4575,23 @@
               <w:rPr>
                 <w:rStyle w:val="Emphasis"/>
                 <w:rFonts w:cstheme="minorHAnsi"/>
-                <w:i w:val="0"/>
-                <w:sz w:val="22"/>
-                <w:szCs w:val="22"/>
-              </w:rPr>
-            </w:pPr>
-          </w:p>
-        </w:tc>
-        <w:tc>
-          <w:tcPr>
-            <w:tcW w:w="2361" w:type="dxa"/>
+              </w:rPr>
+            </w:pPr>
+            <w:r>
+              <w:rPr>
+                <w:rStyle w:val="Emphasis"/>
+                <w:rFonts w:cstheme="minorHAnsi"/>
+                <w:sz w:val="20"/>
+                <w:szCs w:val="20"/>
+                <w:shd w:val="clear" w:color="auto" w:fill="FFFFFF"/>
+              </w:rPr>
+              <w:t>A car or truck equipped with connected vehicle technology “talks” wirelessly to other vehicles, traffic signals, crosswalks and more. This wireless communication can help prevent crashes, keep traffic moving and even improve fuel efficiency.</w:t>
+            </w:r>
+          </w:p>
+        </w:tc>
+        <w:tc>
+          <w:tcPr>
+            <w:tcW w:w="1879" w:type="dxa"/>
           </w:tcPr>
           <w:p>
             <w:pPr>
@@ -4316,14 +4601,32 @@
               <w:rPr>
                 <w:rStyle w:val="Emphasis"/>
                 <w:rFonts w:cstheme="minorHAnsi"/>
-                <w:i w:val="0"/>
-              </w:rPr>
-            </w:pPr>
-          </w:p>
-        </w:tc>
-        <w:tc>
-          <w:tcPr>
-            <w:tcW w:w="2362" w:type="dxa"/>
+                <w:sz w:val="20"/>
+                <w:szCs w:val="20"/>
+              </w:rPr>
+            </w:pPr>
+            <w:r>
+              <w:rPr>
+                <w:rStyle w:val="Emphasis"/>
+                <w:rFonts w:cstheme="minorHAnsi"/>
+                <w:sz w:val="20"/>
+                <w:szCs w:val="20"/>
+              </w:rPr>
+              <w:t>P</w:t>
+            </w:r>
+            <w:r>
+              <w:rPr>
+                <w:rStyle w:val="Emphasis"/>
+                <w:sz w:val="20"/>
+                <w:szCs w:val="20"/>
+              </w:rPr>
+              <w:t>ost-Award</w:t>
+            </w:r>
+          </w:p>
+        </w:tc>
+        <w:tc>
+          <w:tcPr>
+            <w:tcW w:w="1879" w:type="dxa"/>
           </w:tcPr>
           <w:p>
             <w:pPr>
@@ -4344,28 +4647,81 @@
                 <w:sz w:val="20"/>
                 <w:szCs w:val="20"/>
               </w:rPr>
-              <w:t>P</w:t>
+              <w:t>Mobility improvements observed from mobility performance measures</w:t>
             </w:r>
             <w:r>
               <w:rPr>
                 <w:rStyle w:val="Emphasis"/>
-                <w:sz w:val="20"/>
-                <w:szCs w:val="20"/>
-              </w:rPr>
-              <w:t>ost-Award</w:t>
-            </w:r>
+                <w:rFonts w:cstheme="minorHAnsi"/>
+                <w:sz w:val="20"/>
+                <w:szCs w:val="20"/>
+              </w:rPr>
+              <w:t xml:space="preserve"> such as Percentage of arrival on green, queue length, and average delay for auto mode.</w:t>
+            </w:r>
+            <w:r>
+              <w:rPr>
+                <w:rStyle w:val="Emphasis"/>
+                <w:rFonts w:cstheme="minorHAnsi"/>
+                <w:sz w:val="20"/>
+                <w:szCs w:val="20"/>
+              </w:rPr>
+              <w:t xml:space="preserve"> See </w:t>
+            </w:r>
+            <w:r>
+              <w:rPr>
+                <w:rStyle w:val="Emphasis"/>
+                <w:rFonts w:cstheme="minorHAnsi"/>
+                <w:i w:val="0"/>
+                <w:sz w:val="20"/>
+                <w:szCs w:val="20"/>
+              </w:rPr>
+              <w:t xml:space="preserve">the </w:t>
+            </w:r>
+            <w:hyperlink r:id="rId8" w:history="1">
+              <w:r>
+                <w:rPr>
+                  <w:rStyle w:val="Hyperlink"/>
+                  <w:rFonts w:ascii="Arial Narrow" w:hAnsi="Arial Narrow" w:cstheme="minorHAnsi"/>
+                  <w:i/>
+                  <w:sz w:val="20"/>
+                  <w:szCs w:val="20"/>
+                </w:rPr>
+                <w:t>Performance Measurement and Evaluation Support Plan</w:t>
+              </w:r>
+            </w:hyperlink>
+            <w:r>
+              <w:rPr>
+                <w:rStyle w:val="Emphasis"/>
+                <w:rFonts w:cstheme="minorHAnsi"/>
+                <w:i w:val="0"/>
+                <w:sz w:val="20"/>
+                <w:szCs w:val="20"/>
+              </w:rPr>
+              <w:t xml:space="preserve"> </w:t>
+            </w:r>
+            <w:r>
+              <w:rPr>
+                <w:rStyle w:val="Emphasis"/>
+                <w:rFonts w:cstheme="minorHAnsi"/>
+                <w:sz w:val="20"/>
+                <w:szCs w:val="20"/>
+              </w:rPr>
+              <w:t>for more details.</w:t>
+            </w:r>
+            <w:bookmarkStart w:id="7" w:name="_GoBack"/>
+            <w:bookmarkEnd w:id="7"/>
           </w:p>
         </w:tc>
       </w:tr>
       <w:tr>
         <w:trPr>
-          <w:trHeight w:val="687"/>
+          <w:trHeight w:val="70"/>
           <w:jc w:val="center"/>
         </w:trPr>
         <w:tc>
           <w:tcPr>
             <w:cnfStyle w:val="001000000000" w:firstRow="0" w:lastRow="0" w:firstColumn="1" w:lastColumn="0" w:oddVBand="0" w:evenVBand="0" w:oddHBand="0" w:evenHBand="0" w:firstRowFirstColumn="0" w:firstRowLastColumn="0" w:lastRowFirstColumn="0" w:lastRowLastColumn="0"/>
-            <w:tcW w:w="2361" w:type="dxa"/>
+            <w:tcW w:w="1878" w:type="dxa"/>
           </w:tcPr>
           <w:p>
             <w:pPr>
@@ -4384,7 +4740,7 @@
         </w:tc>
         <w:tc>
           <w:tcPr>
-            <w:tcW w:w="2362" w:type="dxa"/>
+            <w:tcW w:w="1879" w:type="dxa"/>
           </w:tcPr>
           <w:p>
             <w:pPr>
@@ -4403,7 +4759,7 @@
         </w:tc>
         <w:tc>
           <w:tcPr>
-            <w:tcW w:w="2361" w:type="dxa"/>
+            <w:tcW w:w="1878" w:type="dxa"/>
           </w:tcPr>
           <w:p>
             <w:pPr>
@@ -4420,7 +4776,7 @@
         </w:tc>
         <w:tc>
           <w:tcPr>
-            <w:tcW w:w="2362" w:type="dxa"/>
+            <w:tcW w:w="1879" w:type="dxa"/>
           </w:tcPr>
           <w:p>
             <w:pPr>
@@ -4435,16 +4791,33 @@
             </w:pPr>
           </w:p>
         </w:tc>
+        <w:tc>
+          <w:tcPr>
+            <w:tcW w:w="1879" w:type="dxa"/>
+          </w:tcPr>
+          <w:p>
+            <w:pPr>
+              <w:pStyle w:val="ListParagraph"/>
+              <w:ind w:left="0"/>
+              <w:cnfStyle w:val="000000000000" w:firstRow="0" w:lastRow="0" w:firstColumn="0" w:lastColumn="0" w:oddVBand="0" w:evenVBand="0" w:oddHBand="0" w:evenHBand="0" w:firstRowFirstColumn="0" w:firstRowLastColumn="0" w:lastRowFirstColumn="0" w:lastRowLastColumn="0"/>
+              <w:rPr>
+                <w:rStyle w:val="Emphasis"/>
+                <w:rFonts w:cstheme="minorHAnsi"/>
+                <w:i w:val="0"/>
+              </w:rPr>
+            </w:pPr>
+          </w:p>
+        </w:tc>
       </w:tr>
       <w:tr>
         <w:trPr>
-          <w:trHeight w:val="233"/>
+          <w:trHeight w:val="70"/>
           <w:jc w:val="center"/>
         </w:trPr>
         <w:tc>
           <w:tcPr>
             <w:cnfStyle w:val="001000000000" w:firstRow="0" w:lastRow="0" w:firstColumn="1" w:lastColumn="0" w:oddVBand="0" w:evenVBand="0" w:oddHBand="0" w:evenHBand="0" w:firstRowFirstColumn="0" w:firstRowLastColumn="0" w:lastRowFirstColumn="0" w:lastRowLastColumn="0"/>
-            <w:tcW w:w="2361" w:type="dxa"/>
+            <w:tcW w:w="1878" w:type="dxa"/>
           </w:tcPr>
           <w:p>
             <w:pPr>
@@ -4454,8 +4827,6 @@
                 <w:rStyle w:val="Emphasis"/>
                 <w:rFonts w:cstheme="minorHAnsi"/>
                 <w:i w:val="0"/>
-                <w:sz w:val="22"/>
-                <w:szCs w:val="22"/>
                 <w:shd w:val="clear" w:color="auto" w:fill="FFFFFF"/>
               </w:rPr>
             </w:pPr>
@@ -4463,7 +4834,7 @@
         </w:tc>
         <w:tc>
           <w:tcPr>
-            <w:tcW w:w="2362" w:type="dxa"/>
+            <w:tcW w:w="1879" w:type="dxa"/>
           </w:tcPr>
           <w:p>
             <w:pPr>
@@ -4474,16 +4845,13 @@
                 <w:rStyle w:val="Emphasis"/>
                 <w:rFonts w:cstheme="minorHAnsi"/>
                 <w:i w:val="0"/>
-                <w:sz w:val="22"/>
-                <w:szCs w:val="22"/>
-                <w:shd w:val="clear" w:color="auto" w:fill="FFFFFF"/>
-              </w:rPr>
-            </w:pPr>
-          </w:p>
-        </w:tc>
-        <w:tc>
-          <w:tcPr>
-            <w:tcW w:w="2361" w:type="dxa"/>
+              </w:rPr>
+            </w:pPr>
+          </w:p>
+        </w:tc>
+        <w:tc>
+          <w:tcPr>
+            <w:tcW w:w="1878" w:type="dxa"/>
           </w:tcPr>
           <w:p>
             <w:pPr>
@@ -4494,14 +4862,13 @@
                 <w:rStyle w:val="Emphasis"/>
                 <w:rFonts w:cstheme="minorHAnsi"/>
                 <w:i w:val="0"/>
-                <w:shd w:val="clear" w:color="auto" w:fill="FFFFFF"/>
-              </w:rPr>
-            </w:pPr>
-          </w:p>
-        </w:tc>
-        <w:tc>
-          <w:tcPr>
-            <w:tcW w:w="2362" w:type="dxa"/>
+              </w:rPr>
+            </w:pPr>
+          </w:p>
+        </w:tc>
+        <w:tc>
+          <w:tcPr>
+            <w:tcW w:w="1879" w:type="dxa"/>
           </w:tcPr>
           <w:p>
             <w:pPr>
@@ -4512,7 +4879,23 @@
                 <w:rStyle w:val="Emphasis"/>
                 <w:rFonts w:cstheme="minorHAnsi"/>
                 <w:i w:val="0"/>
-                <w:shd w:val="clear" w:color="auto" w:fill="FFFFFF"/>
+              </w:rPr>
+            </w:pPr>
+          </w:p>
+        </w:tc>
+        <w:tc>
+          <w:tcPr>
+            <w:tcW w:w="1879" w:type="dxa"/>
+          </w:tcPr>
+          <w:p>
+            <w:pPr>
+              <w:pStyle w:val="ListParagraph"/>
+              <w:ind w:left="0"/>
+              <w:cnfStyle w:val="000000000000" w:firstRow="0" w:lastRow="0" w:firstColumn="0" w:lastColumn="0" w:oddVBand="0" w:evenVBand="0" w:oddHBand="0" w:evenHBand="0" w:firstRowFirstColumn="0" w:firstRowLastColumn="0" w:lastRowFirstColumn="0" w:lastRowLastColumn="0"/>
+              <w:rPr>
+                <w:rStyle w:val="Emphasis"/>
+                <w:rFonts w:cstheme="minorHAnsi"/>
+                <w:i w:val="0"/>
               </w:rPr>
             </w:pPr>
           </w:p>
@@ -4523,7 +4906,7 @@
       <w:pPr>
         <w:pStyle w:val="Heading2"/>
       </w:pPr>
-      <w:bookmarkStart w:id="8" w:name="_Toc14073909"/>
+      <w:bookmarkStart w:id="8" w:name="_Toc36562384"/>
       <w:r>
         <w:t>Change Control</w:t>
       </w:r>
@@ -4546,7 +4929,7 @@
       <w:pPr>
         <w:pStyle w:val="Heading2"/>
       </w:pPr>
-      <w:bookmarkStart w:id="9" w:name="_Toc14073910"/>
+      <w:bookmarkStart w:id="9" w:name="_Toc36562385"/>
       <w:r>
         <w:t>Relevant Documents</w:t>
       </w:r>
@@ -4567,39 +4950,11 @@
     </w:p>
     <w:p>
       <w:pPr>
-        <w:rPr>
-          <w:i/>
-        </w:rPr>
-      </w:pPr>
-    </w:p>
-    <w:bookmarkEnd w:id="6"/>
-    <w:p>
-      <w:pPr>
-        <w:pStyle w:val="Heading1"/>
-        <w:numPr>
-          <w:ilvl w:val="0"/>
-          <w:numId w:val="0"/>
-        </w:numPr>
-        <w:ind w:left="432"/>
-        <w:rPr>
-          <w:rFonts w:cstheme="minorHAnsi"/>
-        </w:rPr>
-        <w:sectPr>
-          <w:headerReference w:type="default" r:id="rId8"/>
-          <w:footerReference w:type="default" r:id="rId9"/>
-          <w:pgSz w:w="12240" w:h="15840" w:code="1"/>
-          <w:pgMar w:top="1440" w:right="1440" w:bottom="1440" w:left="1440" w:header="720" w:footer="720" w:gutter="0"/>
-          <w:cols w:space="720"/>
-          <w:docGrid w:linePitch="360"/>
-        </w:sectPr>
-      </w:pPr>
-    </w:p>
-    <w:p>
-      <w:pPr>
         <w:pStyle w:val="Heading1"/>
       </w:pPr>
-      <w:bookmarkStart w:id="10" w:name="_Toc14073911"/>
+      <w:bookmarkStart w:id="10" w:name="_Toc36562386"/>
       <w:bookmarkStart w:id="11" w:name="_Toc473188009"/>
+      <w:bookmarkEnd w:id="5"/>
       <w:r>
         <w:lastRenderedPageBreak/>
         <w:t xml:space="preserve">Data </w:t>
@@ -4609,32 +4964,21 @@
       </w:r>
       <w:bookmarkEnd w:id="10"/>
     </w:p>
-    <w:p>
-      <w:pPr>
-        <w:pStyle w:val="ListParagraph"/>
-        <w:spacing w:line="240" w:lineRule="auto"/>
-        <w:ind w:left="0"/>
-        <w:rPr>
-          <w:rFonts w:cstheme="minorHAnsi"/>
-          <w:i/>
-        </w:rPr>
-      </w:pPr>
-    </w:p>
     <w:tbl>
       <w:tblPr>
         <w:tblStyle w:val="TableGrid"/>
-        <w:tblW w:w="11063" w:type="dxa"/>
+        <w:tblW w:w="9355" w:type="dxa"/>
         <w:jc w:val="center"/>
         <w:tblLayout w:type="fixed"/>
         <w:tblLook w:val="04A0" w:firstRow="1" w:lastRow="0" w:firstColumn="1" w:lastColumn="0" w:noHBand="0" w:noVBand="1"/>
       </w:tblPr>
       <w:tblGrid>
-        <w:gridCol w:w="1579"/>
-        <w:gridCol w:w="2206"/>
+        <w:gridCol w:w="985"/>
+        <w:gridCol w:w="1466"/>
         <w:gridCol w:w="2052"/>
         <w:gridCol w:w="1670"/>
         <w:gridCol w:w="1659"/>
-        <w:gridCol w:w="1897"/>
+        <w:gridCol w:w="1523"/>
       </w:tblGrid>
       <w:tr>
         <w:trPr>
@@ -4644,7 +4988,7 @@
         <w:tc>
           <w:tcPr>
             <w:cnfStyle w:val="001000000000" w:firstRow="0" w:lastRow="0" w:firstColumn="1" w:lastColumn="0" w:oddVBand="0" w:evenVBand="0" w:oddHBand="0" w:evenHBand="0" w:firstRowFirstColumn="0" w:firstRowLastColumn="0" w:lastRowFirstColumn="0" w:lastRowLastColumn="0"/>
-            <w:tcW w:w="1579" w:type="dxa"/>
+            <w:tcW w:w="985" w:type="dxa"/>
           </w:tcPr>
           <w:p>
             <w:pPr>
@@ -4667,7 +5011,7 @@
         </w:tc>
         <w:tc>
           <w:tcPr>
-            <w:tcW w:w="2206" w:type="dxa"/>
+            <w:tcW w:w="1466" w:type="dxa"/>
           </w:tcPr>
           <w:p>
             <w:pPr>
@@ -4771,7 +5115,7 @@
         </w:tc>
         <w:tc>
           <w:tcPr>
-            <w:tcW w:w="1897" w:type="dxa"/>
+            <w:tcW w:w="1523" w:type="dxa"/>
           </w:tcPr>
           <w:p>
             <w:pPr>
@@ -4801,7 +5145,7 @@
         <w:tc>
           <w:tcPr>
             <w:cnfStyle w:val="001000000000" w:firstRow="0" w:lastRow="0" w:firstColumn="1" w:lastColumn="0" w:oddVBand="0" w:evenVBand="0" w:oddHBand="0" w:evenHBand="0" w:firstRowFirstColumn="0" w:firstRowLastColumn="0" w:lastRowFirstColumn="0" w:lastRowLastColumn="0"/>
-            <w:tcW w:w="1579" w:type="dxa"/>
+            <w:tcW w:w="985" w:type="dxa"/>
           </w:tcPr>
           <w:p>
             <w:pPr>
@@ -4826,7 +5170,7 @@
         </w:tc>
         <w:tc>
           <w:tcPr>
-            <w:tcW w:w="2206" w:type="dxa"/>
+            <w:tcW w:w="1466" w:type="dxa"/>
           </w:tcPr>
           <w:p>
             <w:pPr>
@@ -4940,7 +5284,7 @@
         </w:tc>
         <w:tc>
           <w:tcPr>
-            <w:tcW w:w="1897" w:type="dxa"/>
+            <w:tcW w:w="1523" w:type="dxa"/>
           </w:tcPr>
           <w:p>
             <w:pPr>
@@ -4967,12 +5311,13 @@
       </w:tr>
       <w:tr>
         <w:trPr>
+          <w:trHeight w:val="70"/>
           <w:jc w:val="center"/>
         </w:trPr>
         <w:tc>
           <w:tcPr>
             <w:cnfStyle w:val="001000000000" w:firstRow="0" w:lastRow="0" w:firstColumn="1" w:lastColumn="0" w:oddVBand="0" w:evenVBand="0" w:oddHBand="0" w:evenHBand="0" w:firstRowFirstColumn="0" w:firstRowLastColumn="0" w:lastRowFirstColumn="0" w:lastRowLastColumn="0"/>
-            <w:tcW w:w="1579" w:type="dxa"/>
+            <w:tcW w:w="985" w:type="dxa"/>
           </w:tcPr>
           <w:p>
             <w:pPr>
@@ -4987,7 +5332,7 @@
         </w:tc>
         <w:tc>
           <w:tcPr>
-            <w:tcW w:w="2206" w:type="dxa"/>
+            <w:tcW w:w="1466" w:type="dxa"/>
           </w:tcPr>
           <w:p>
             <w:pPr>
@@ -5051,7 +5396,7 @@
         </w:tc>
         <w:tc>
           <w:tcPr>
-            <w:tcW w:w="1897" w:type="dxa"/>
+            <w:tcW w:w="1523" w:type="dxa"/>
           </w:tcPr>
           <w:p>
             <w:pPr>
@@ -5068,12 +5413,13 @@
       </w:tr>
       <w:tr>
         <w:trPr>
+          <w:trHeight w:val="70"/>
           <w:jc w:val="center"/>
         </w:trPr>
         <w:tc>
           <w:tcPr>
             <w:cnfStyle w:val="001000000000" w:firstRow="0" w:lastRow="0" w:firstColumn="1" w:lastColumn="0" w:oddVBand="0" w:evenVBand="0" w:oddHBand="0" w:evenHBand="0" w:firstRowFirstColumn="0" w:firstRowLastColumn="0" w:lastRowFirstColumn="0" w:lastRowLastColumn="0"/>
-            <w:tcW w:w="1579" w:type="dxa"/>
+            <w:tcW w:w="985" w:type="dxa"/>
           </w:tcPr>
           <w:p>
             <w:pPr>
@@ -5088,7 +5434,7 @@
         </w:tc>
         <w:tc>
           <w:tcPr>
-            <w:tcW w:w="2206" w:type="dxa"/>
+            <w:tcW w:w="1466" w:type="dxa"/>
           </w:tcPr>
           <w:p>
             <w:pPr>
@@ -5152,108 +5498,7 @@
         </w:tc>
         <w:tc>
           <w:tcPr>
-            <w:tcW w:w="1897" w:type="dxa"/>
-          </w:tcPr>
-          <w:p>
-            <w:pPr>
-              <w:spacing w:before="150"/>
-              <w:cnfStyle w:val="000000000000" w:firstRow="0" w:lastRow="0" w:firstColumn="0" w:lastColumn="0" w:oddVBand="0" w:evenVBand="0" w:oddHBand="0" w:evenHBand="0" w:firstRowFirstColumn="0" w:firstRowLastColumn="0" w:lastRowFirstColumn="0" w:lastRowLastColumn="0"/>
-              <w:rPr>
-                <w:rFonts w:eastAsia="Times New Roman" w:cstheme="minorHAnsi"/>
-                <w:sz w:val="20"/>
-                <w:szCs w:val="20"/>
-              </w:rPr>
-            </w:pPr>
-          </w:p>
-        </w:tc>
-      </w:tr>
-      <w:tr>
-        <w:trPr>
-          <w:jc w:val="center"/>
-        </w:trPr>
-        <w:tc>
-          <w:tcPr>
-            <w:cnfStyle w:val="001000000000" w:firstRow="0" w:lastRow="0" w:firstColumn="1" w:lastColumn="0" w:oddVBand="0" w:evenVBand="0" w:oddHBand="0" w:evenHBand="0" w:firstRowFirstColumn="0" w:firstRowLastColumn="0" w:lastRowFirstColumn="0" w:lastRowLastColumn="0"/>
-            <w:tcW w:w="1579" w:type="dxa"/>
-          </w:tcPr>
-          <w:p>
-            <w:pPr>
-              <w:spacing w:before="150"/>
-              <w:rPr>
-                <w:rFonts w:eastAsia="Times New Roman" w:cstheme="minorHAnsi"/>
-                <w:sz w:val="20"/>
-                <w:szCs w:val="20"/>
-              </w:rPr>
-            </w:pPr>
-          </w:p>
-        </w:tc>
-        <w:tc>
-          <w:tcPr>
-            <w:tcW w:w="2206" w:type="dxa"/>
-          </w:tcPr>
-          <w:p>
-            <w:pPr>
-              <w:spacing w:before="150"/>
-              <w:cnfStyle w:val="000000000000" w:firstRow="0" w:lastRow="0" w:firstColumn="0" w:lastColumn="0" w:oddVBand="0" w:evenVBand="0" w:oddHBand="0" w:evenHBand="0" w:firstRowFirstColumn="0" w:firstRowLastColumn="0" w:lastRowFirstColumn="0" w:lastRowLastColumn="0"/>
-              <w:rPr>
-                <w:rFonts w:eastAsia="Times New Roman" w:cstheme="minorHAnsi"/>
-                <w:sz w:val="20"/>
-                <w:szCs w:val="20"/>
-              </w:rPr>
-            </w:pPr>
-          </w:p>
-        </w:tc>
-        <w:tc>
-          <w:tcPr>
-            <w:tcW w:w="2052" w:type="dxa"/>
-          </w:tcPr>
-          <w:p>
-            <w:pPr>
-              <w:spacing w:before="150"/>
-              <w:cnfStyle w:val="000000000000" w:firstRow="0" w:lastRow="0" w:firstColumn="0" w:lastColumn="0" w:oddVBand="0" w:evenVBand="0" w:oddHBand="0" w:evenHBand="0" w:firstRowFirstColumn="0" w:firstRowLastColumn="0" w:lastRowFirstColumn="0" w:lastRowLastColumn="0"/>
-              <w:rPr>
-                <w:rFonts w:eastAsia="Times New Roman" w:cstheme="minorHAnsi"/>
-                <w:sz w:val="20"/>
-                <w:szCs w:val="20"/>
-              </w:rPr>
-            </w:pPr>
-          </w:p>
-        </w:tc>
-        <w:tc>
-          <w:tcPr>
-            <w:tcW w:w="1670" w:type="dxa"/>
-          </w:tcPr>
-          <w:p>
-            <w:pPr>
-              <w:spacing w:before="150"/>
-              <w:cnfStyle w:val="000000000000" w:firstRow="0" w:lastRow="0" w:firstColumn="0" w:lastColumn="0" w:oddVBand="0" w:evenVBand="0" w:oddHBand="0" w:evenHBand="0" w:firstRowFirstColumn="0" w:firstRowLastColumn="0" w:lastRowFirstColumn="0" w:lastRowLastColumn="0"/>
-              <w:rPr>
-                <w:rFonts w:eastAsia="Times New Roman" w:cstheme="minorHAnsi"/>
-                <w:sz w:val="20"/>
-                <w:szCs w:val="20"/>
-              </w:rPr>
-            </w:pPr>
-          </w:p>
-        </w:tc>
-        <w:tc>
-          <w:tcPr>
-            <w:tcW w:w="1659" w:type="dxa"/>
-          </w:tcPr>
-          <w:p>
-            <w:pPr>
-              <w:spacing w:before="150"/>
-              <w:cnfStyle w:val="000000000000" w:firstRow="0" w:lastRow="0" w:firstColumn="0" w:lastColumn="0" w:oddVBand="0" w:evenVBand="0" w:oddHBand="0" w:evenHBand="0" w:firstRowFirstColumn="0" w:firstRowLastColumn="0" w:lastRowFirstColumn="0" w:lastRowLastColumn="0"/>
-              <w:rPr>
-                <w:rFonts w:eastAsia="Times New Roman" w:cstheme="minorHAnsi"/>
-                <w:sz w:val="20"/>
-                <w:szCs w:val="20"/>
-              </w:rPr>
-            </w:pPr>
-          </w:p>
-        </w:tc>
-        <w:tc>
-          <w:tcPr>
-            <w:tcW w:w="1897" w:type="dxa"/>
+            <w:tcW w:w="1523" w:type="dxa"/>
           </w:tcPr>
           <w:p>
             <w:pPr>
@@ -5271,27 +5516,10 @@
     </w:tbl>
     <w:p>
       <w:pPr>
-        <w:rPr>
-          <w:rFonts w:ascii="Times New Roman" w:eastAsia="Times New Roman" w:hAnsi="Times New Roman" w:cs="Times New Roman"/>
-          <w:i/>
-          <w:sz w:val="24"/>
-          <w:szCs w:val="24"/>
-        </w:rPr>
-        <w:sectPr>
-          <w:pgSz w:w="15840" w:h="12240" w:orient="landscape" w:code="1"/>
-          <w:pgMar w:top="1440" w:right="1440" w:bottom="1440" w:left="1440" w:header="720" w:footer="720" w:gutter="0"/>
-          <w:cols w:space="720"/>
-          <w:docGrid w:linePitch="360"/>
-        </w:sectPr>
-      </w:pPr>
-    </w:p>
-    <w:p>
-      <w:pPr>
         <w:pStyle w:val="Heading1"/>
       </w:pPr>
-      <w:bookmarkStart w:id="12" w:name="_Toc14073912"/>
+      <w:bookmarkStart w:id="12" w:name="_Toc36562387"/>
       <w:r>
-        <w:lastRenderedPageBreak/>
         <w:t>Data</w:t>
       </w:r>
       <w:r>
@@ -5307,7 +5535,7 @@
       <w:pPr>
         <w:pStyle w:val="Heading2"/>
       </w:pPr>
-      <w:bookmarkStart w:id="13" w:name="_Toc14073913"/>
+      <w:bookmarkStart w:id="13" w:name="_Toc36562388"/>
       <w:r>
         <w:t>Data Owner and Steward</w:t>
       </w:r>
@@ -5629,60 +5857,6 @@
           </w:p>
         </w:tc>
       </w:tr>
-      <w:tr>
-        <w:tc>
-          <w:tcPr>
-            <w:cnfStyle w:val="001000000000" w:firstRow="0" w:lastRow="0" w:firstColumn="1" w:lastColumn="0" w:oddVBand="0" w:evenVBand="0" w:oddHBand="0" w:evenHBand="0" w:firstRowFirstColumn="0" w:firstRowLastColumn="0" w:lastRowFirstColumn="0" w:lastRowLastColumn="0"/>
-            <w:tcW w:w="2370" w:type="dxa"/>
-          </w:tcPr>
-          <w:p>
-            <w:pPr>
-              <w:rPr>
-                <w:rFonts w:cstheme="minorHAnsi"/>
-              </w:rPr>
-            </w:pPr>
-          </w:p>
-        </w:tc>
-        <w:tc>
-          <w:tcPr>
-            <w:tcW w:w="2370" w:type="dxa"/>
-          </w:tcPr>
-          <w:p>
-            <w:pPr>
-              <w:cnfStyle w:val="000000000000" w:firstRow="0" w:lastRow="0" w:firstColumn="0" w:lastColumn="0" w:oddVBand="0" w:evenVBand="0" w:oddHBand="0" w:evenHBand="0" w:firstRowFirstColumn="0" w:firstRowLastColumn="0" w:lastRowFirstColumn="0" w:lastRowLastColumn="0"/>
-              <w:rPr>
-                <w:rFonts w:cstheme="minorHAnsi"/>
-              </w:rPr>
-            </w:pPr>
-          </w:p>
-        </w:tc>
-        <w:tc>
-          <w:tcPr>
-            <w:tcW w:w="2458" w:type="dxa"/>
-          </w:tcPr>
-          <w:p>
-            <w:pPr>
-              <w:cnfStyle w:val="000000000000" w:firstRow="0" w:lastRow="0" w:firstColumn="0" w:lastColumn="0" w:oddVBand="0" w:evenVBand="0" w:oddHBand="0" w:evenHBand="0" w:firstRowFirstColumn="0" w:firstRowLastColumn="0" w:lastRowFirstColumn="0" w:lastRowLastColumn="0"/>
-              <w:rPr>
-                <w:rFonts w:cstheme="minorHAnsi"/>
-              </w:rPr>
-            </w:pPr>
-          </w:p>
-        </w:tc>
-        <w:tc>
-          <w:tcPr>
-            <w:tcW w:w="2152" w:type="dxa"/>
-          </w:tcPr>
-          <w:p>
-            <w:pPr>
-              <w:cnfStyle w:val="000000000000" w:firstRow="0" w:lastRow="0" w:firstColumn="0" w:lastColumn="0" w:oddVBand="0" w:evenVBand="0" w:oddHBand="0" w:evenHBand="0" w:firstRowFirstColumn="0" w:firstRowLastColumn="0" w:lastRowFirstColumn="0" w:lastRowLastColumn="0"/>
-              <w:rPr>
-                <w:rFonts w:cstheme="minorHAnsi"/>
-              </w:rPr>
-            </w:pPr>
-          </w:p>
-        </w:tc>
-      </w:tr>
     </w:tbl>
     <w:p>
       <w:pPr>
@@ -5693,7 +5867,7 @@
         </w:rPr>
       </w:pPr>
       <w:bookmarkStart w:id="14" w:name="_Toc10030415"/>
-      <w:bookmarkStart w:id="15" w:name="_Toc14073914"/>
+      <w:bookmarkStart w:id="15" w:name="_Toc36562389"/>
       <w:r>
         <w:t>Access Level</w:t>
       </w:r>
@@ -5706,7 +5880,7 @@
         <w:spacing w:before="240" w:after="240"/>
       </w:pPr>
       <w:bookmarkStart w:id="16" w:name="_Toc10030416"/>
-      <w:bookmarkStart w:id="17" w:name="_Toc14073915"/>
+      <w:bookmarkStart w:id="17" w:name="_Toc36562390"/>
       <w:bookmarkStart w:id="18" w:name="_Hlk8903440"/>
       <w:r>
         <w:t>Can all data from this project be shared with the public or is controlled-access required for at least some of the data?</w:t>
@@ -5785,7 +5959,7 @@
         <w:spacing w:before="240" w:after="240"/>
       </w:pPr>
       <w:bookmarkStart w:id="19" w:name="_Toc10030417"/>
-      <w:bookmarkStart w:id="20" w:name="_Toc14073916"/>
+      <w:bookmarkStart w:id="20" w:name="_Toc36562391"/>
       <w:bookmarkStart w:id="21" w:name="_Hlk8395905"/>
       <w:r>
         <w:t>Datasets</w:t>
@@ -5818,14 +5992,14 @@
     <w:tbl>
       <w:tblPr>
         <w:tblStyle w:val="TableGrid"/>
-        <w:tblW w:w="7285" w:type="dxa"/>
+        <w:tblW w:w="9355" w:type="dxa"/>
         <w:jc w:val="center"/>
         <w:tblLook w:val="04A0" w:firstRow="1" w:lastRow="0" w:firstColumn="1" w:lastColumn="0" w:noHBand="0" w:noVBand="1"/>
       </w:tblPr>
       <w:tblGrid>
-        <w:gridCol w:w="1975"/>
-        <w:gridCol w:w="1890"/>
-        <w:gridCol w:w="3420"/>
+        <w:gridCol w:w="1435"/>
+        <w:gridCol w:w="2430"/>
+        <w:gridCol w:w="5490"/>
       </w:tblGrid>
       <w:tr>
         <w:trPr>
@@ -5835,7 +6009,7 @@
         <w:tc>
           <w:tcPr>
             <w:cnfStyle w:val="001000000000" w:firstRow="0" w:lastRow="0" w:firstColumn="1" w:lastColumn="0" w:oddVBand="0" w:evenVBand="0" w:oddHBand="0" w:evenHBand="0" w:firstRowFirstColumn="0" w:firstRowLastColumn="0" w:lastRowFirstColumn="0" w:lastRowLastColumn="0"/>
-            <w:tcW w:w="1975" w:type="dxa"/>
+            <w:tcW w:w="1435" w:type="dxa"/>
           </w:tcPr>
           <w:bookmarkEnd w:id="21"/>
           <w:p>
@@ -5871,7 +6045,7 @@
         </w:tc>
         <w:tc>
           <w:tcPr>
-            <w:tcW w:w="1890" w:type="dxa"/>
+            <w:tcW w:w="2430" w:type="dxa"/>
           </w:tcPr>
           <w:p>
             <w:pPr>
@@ -5898,7 +6072,7 @@
         </w:tc>
         <w:tc>
           <w:tcPr>
-            <w:tcW w:w="3420" w:type="dxa"/>
+            <w:tcW w:w="5490" w:type="dxa"/>
           </w:tcPr>
           <w:p>
             <w:pPr>
@@ -5931,7 +6105,7 @@
         <w:tc>
           <w:tcPr>
             <w:cnfStyle w:val="001000000000" w:firstRow="0" w:lastRow="0" w:firstColumn="1" w:lastColumn="0" w:oddVBand="0" w:evenVBand="0" w:oddHBand="0" w:evenHBand="0" w:firstRowFirstColumn="0" w:firstRowLastColumn="0" w:lastRowFirstColumn="0" w:lastRowLastColumn="0"/>
-            <w:tcW w:w="1975" w:type="dxa"/>
+            <w:tcW w:w="1435" w:type="dxa"/>
           </w:tcPr>
           <w:p>
             <w:pPr>
@@ -5957,7 +6131,7 @@
         </w:tc>
         <w:tc>
           <w:tcPr>
-            <w:tcW w:w="1890" w:type="dxa"/>
+            <w:tcW w:w="2430" w:type="dxa"/>
           </w:tcPr>
           <w:p>
             <w:pPr>
@@ -6047,7 +6221,7 @@
         </w:tc>
         <w:tc>
           <w:tcPr>
-            <w:tcW w:w="3420" w:type="dxa"/>
+            <w:tcW w:w="5490" w:type="dxa"/>
           </w:tcPr>
           <w:p>
             <w:pPr>
@@ -6102,7 +6276,7 @@
         <w:tc>
           <w:tcPr>
             <w:cnfStyle w:val="001000000000" w:firstRow="0" w:lastRow="0" w:firstColumn="1" w:lastColumn="0" w:oddVBand="0" w:evenVBand="0" w:oddHBand="0" w:evenHBand="0" w:firstRowFirstColumn="0" w:firstRowLastColumn="0" w:lastRowFirstColumn="0" w:lastRowLastColumn="0"/>
-            <w:tcW w:w="1975" w:type="dxa"/>
+            <w:tcW w:w="1435" w:type="dxa"/>
           </w:tcPr>
           <w:p>
             <w:pPr>
@@ -6119,7 +6293,7 @@
         </w:tc>
         <w:tc>
           <w:tcPr>
-            <w:tcW w:w="1890" w:type="dxa"/>
+            <w:tcW w:w="2430" w:type="dxa"/>
           </w:tcPr>
           <w:p>
             <w:pPr>
@@ -6137,7 +6311,7 @@
         </w:tc>
         <w:tc>
           <w:tcPr>
-            <w:tcW w:w="3420" w:type="dxa"/>
+            <w:tcW w:w="5490" w:type="dxa"/>
           </w:tcPr>
           <w:p>
             <w:pPr>
@@ -6162,7 +6336,7 @@
         <w:tc>
           <w:tcPr>
             <w:cnfStyle w:val="001000000000" w:firstRow="0" w:lastRow="0" w:firstColumn="1" w:lastColumn="0" w:oddVBand="0" w:evenVBand="0" w:oddHBand="0" w:evenHBand="0" w:firstRowFirstColumn="0" w:firstRowLastColumn="0" w:lastRowFirstColumn="0" w:lastRowLastColumn="0"/>
-            <w:tcW w:w="1975" w:type="dxa"/>
+            <w:tcW w:w="1435" w:type="dxa"/>
           </w:tcPr>
           <w:p>
             <w:pPr>
@@ -6180,7 +6354,7 @@
         </w:tc>
         <w:tc>
           <w:tcPr>
-            <w:tcW w:w="1890" w:type="dxa"/>
+            <w:tcW w:w="2430" w:type="dxa"/>
           </w:tcPr>
           <w:p>
             <w:pPr>
@@ -6199,72 +6373,7 @@
         </w:tc>
         <w:tc>
           <w:tcPr>
-            <w:tcW w:w="3420" w:type="dxa"/>
-          </w:tcPr>
-          <w:p>
-            <w:pPr>
-              <w:pStyle w:val="ListParagraph"/>
-              <w:ind w:left="0"/>
-              <w:cnfStyle w:val="000000000000" w:firstRow="0" w:lastRow="0" w:firstColumn="0" w:lastColumn="0" w:oddVBand="0" w:evenVBand="0" w:oddHBand="0" w:evenHBand="0" w:firstRowFirstColumn="0" w:firstRowLastColumn="0" w:lastRowFirstColumn="0" w:lastRowLastColumn="0"/>
-              <w:rPr>
-                <w:rStyle w:val="Emphasis"/>
-                <w:rFonts w:cstheme="minorHAnsi"/>
-                <w:i w:val="0"/>
-                <w:sz w:val="20"/>
-                <w:szCs w:val="20"/>
-                <w:shd w:val="clear" w:color="auto" w:fill="FFFFFF"/>
-              </w:rPr>
-            </w:pPr>
-          </w:p>
-        </w:tc>
-      </w:tr>
-      <w:tr>
-        <w:trPr>
-          <w:jc w:val="center"/>
-        </w:trPr>
-        <w:tc>
-          <w:tcPr>
-            <w:cnfStyle w:val="001000000000" w:firstRow="0" w:lastRow="0" w:firstColumn="1" w:lastColumn="0" w:oddVBand="0" w:evenVBand="0" w:oddHBand="0" w:evenHBand="0" w:firstRowFirstColumn="0" w:firstRowLastColumn="0" w:lastRowFirstColumn="0" w:lastRowLastColumn="0"/>
-            <w:tcW w:w="1975" w:type="dxa"/>
-          </w:tcPr>
-          <w:p>
-            <w:pPr>
-              <w:pStyle w:val="ListParagraph"/>
-              <w:ind w:left="0"/>
-              <w:rPr>
-                <w:rStyle w:val="Emphasis"/>
-                <w:rFonts w:cstheme="minorHAnsi"/>
-                <w:i w:val="0"/>
-                <w:sz w:val="20"/>
-                <w:szCs w:val="20"/>
-                <w:shd w:val="clear" w:color="auto" w:fill="FFFFFF"/>
-              </w:rPr>
-            </w:pPr>
-          </w:p>
-        </w:tc>
-        <w:tc>
-          <w:tcPr>
-            <w:tcW w:w="1890" w:type="dxa"/>
-          </w:tcPr>
-          <w:p>
-            <w:pPr>
-              <w:pStyle w:val="ListParagraph"/>
-              <w:ind w:left="0"/>
-              <w:cnfStyle w:val="000000000000" w:firstRow="0" w:lastRow="0" w:firstColumn="0" w:lastColumn="0" w:oddVBand="0" w:evenVBand="0" w:oddHBand="0" w:evenHBand="0" w:firstRowFirstColumn="0" w:firstRowLastColumn="0" w:lastRowFirstColumn="0" w:lastRowLastColumn="0"/>
-              <w:rPr>
-                <w:rStyle w:val="Emphasis"/>
-                <w:rFonts w:cstheme="minorHAnsi"/>
-                <w:i w:val="0"/>
-                <w:sz w:val="20"/>
-                <w:szCs w:val="20"/>
-                <w:shd w:val="clear" w:color="auto" w:fill="FFFFFF"/>
-              </w:rPr>
-            </w:pPr>
-          </w:p>
-        </w:tc>
-        <w:tc>
-          <w:tcPr>
-            <w:tcW w:w="3420" w:type="dxa"/>
+            <w:tcW w:w="5490" w:type="dxa"/>
           </w:tcPr>
           <w:p>
             <w:pPr>
@@ -6286,28 +6395,25 @@
     </w:tbl>
     <w:p>
       <w:pPr>
-        <w:pStyle w:val="ListParagraph"/>
-        <w:spacing w:line="240" w:lineRule="auto"/>
-        <w:ind w:left="0"/>
-        <w:rPr>
-          <w:rFonts w:cstheme="minorHAnsi"/>
-          <w:i/>
-          <w:u w:val="single"/>
-        </w:rPr>
-      </w:pPr>
-    </w:p>
-    <w:p>
-      <w:pPr>
         <w:pStyle w:val="Heading3"/>
       </w:pPr>
-      <w:bookmarkStart w:id="22" w:name="_Toc14073917"/>
+      <w:bookmarkStart w:id="22" w:name="_Toc36562392"/>
       <w:r>
+        <w:lastRenderedPageBreak/>
         <w:t>Informed Consent</w:t>
       </w:r>
       <w:bookmarkEnd w:id="22"/>
     </w:p>
     <w:p>
+      <w:pPr>
+        <w:rPr>
+          <w:i/>
+        </w:rPr>
+      </w:pPr>
       <w:r>
+        <w:rPr>
+          <w:i/>
+        </w:rPr>
         <w:t>&lt;Insert&gt;</w:t>
       </w:r>
     </w:p>
@@ -6318,7 +6424,7 @@
           <w:iCs/>
         </w:rPr>
       </w:pPr>
-      <w:bookmarkStart w:id="23" w:name="_Toc14073918"/>
+      <w:bookmarkStart w:id="23" w:name="_Toc36562393"/>
       <w:r>
         <w:rPr>
           <w:iCs/>
@@ -6328,7 +6434,38 @@
       <w:bookmarkEnd w:id="23"/>
     </w:p>
     <w:p>
+      <w:pPr>
+        <w:rPr>
+          <w:i/>
+        </w:rPr>
+      </w:pPr>
       <w:r>
+        <w:rPr>
+          <w:i/>
+        </w:rPr>
+        <w:t>&lt;Insert&gt;</w:t>
+      </w:r>
+    </w:p>
+    <w:p>
+      <w:pPr>
+        <w:pStyle w:val="Heading3"/>
+      </w:pPr>
+      <w:bookmarkStart w:id="24" w:name="_Toc36562394"/>
+      <w:r>
+        <w:t>Related Tools, Software and/or Code</w:t>
+      </w:r>
+      <w:bookmarkEnd w:id="24"/>
+    </w:p>
+    <w:p>
+      <w:pPr>
+        <w:rPr>
+          <w:i/>
+        </w:rPr>
+      </w:pPr>
+      <w:r>
+        <w:rPr>
+          <w:i/>
+        </w:rPr>
         <w:t>&lt;Insert&gt;</w:t>
       </w:r>
     </w:p>
@@ -6339,7 +6476,7 @@
           <w:iCs/>
         </w:rPr>
       </w:pPr>
-      <w:bookmarkStart w:id="24" w:name="_Toc14073919"/>
+      <w:bookmarkStart w:id="25" w:name="_Toc36562395"/>
       <w:r>
         <w:rPr>
           <w:iCs/>
@@ -6382,11 +6519,19 @@
         </w:rPr>
         <w:t>greements</w:t>
       </w:r>
-      <w:bookmarkEnd w:id="24"/>
+      <w:bookmarkEnd w:id="25"/>
     </w:p>
     <w:p>
-      <w:bookmarkStart w:id="25" w:name="_Hlk8618477"/>
+      <w:pPr>
+        <w:rPr>
+          <w:i/>
+        </w:rPr>
+      </w:pPr>
+      <w:bookmarkStart w:id="26" w:name="_Hlk8618477"/>
       <w:r>
+        <w:rPr>
+          <w:i/>
+        </w:rPr>
         <w:t>&lt;Insert&gt;</w:t>
       </w:r>
     </w:p>
@@ -6398,17 +6543,16 @@
         <w:widowControl w:val="0"/>
         <w:contextualSpacing w:val="0"/>
       </w:pPr>
-      <w:bookmarkStart w:id="26" w:name="_Toc11336859"/>
-      <w:bookmarkStart w:id="27" w:name="_Toc14073920"/>
-      <w:bookmarkStart w:id="28" w:name="_Toc10030418"/>
+      <w:bookmarkStart w:id="27" w:name="_Toc11336859"/>
+      <w:bookmarkStart w:id="28" w:name="_Toc36562396"/>
+      <w:bookmarkStart w:id="29" w:name="_Toc10030418"/>
       <w:r>
-        <w:lastRenderedPageBreak/>
         <w:t>Re-Use, Redistribution, and Derivative Products Policies</w:t>
       </w:r>
-      <w:bookmarkEnd w:id="26"/>
       <w:bookmarkEnd w:id="27"/>
+      <w:bookmarkEnd w:id="28"/>
     </w:p>
-    <w:bookmarkEnd w:id="28"/>
+    <w:bookmarkEnd w:id="29"/>
     <w:p>
       <w:pPr>
         <w:rPr>
@@ -6567,7 +6711,7 @@
                 <w:szCs w:val="20"/>
               </w:rPr>
             </w:pPr>
-            <w:hyperlink r:id="rId10" w:history="1">
+            <w:hyperlink r:id="rId9" w:history="1">
               <w:r>
                 <w:rPr>
                   <w:rStyle w:val="Hyperlink"/>
@@ -6610,60 +6754,20 @@
               <w:cnfStyle w:val="000000000000" w:firstRow="0" w:lastRow="0" w:firstColumn="0" w:lastColumn="0" w:oddVBand="0" w:evenVBand="0" w:oddHBand="0" w:evenHBand="0" w:firstRowFirstColumn="0" w:firstRowLastColumn="0" w:lastRowFirstColumn="0" w:lastRowLastColumn="0"/>
               <w:rPr>
                 <w:rFonts w:cstheme="minorHAnsi"/>
-                <w:sz w:val="20"/>
-                <w:szCs w:val="20"/>
-              </w:rPr>
-            </w:pPr>
-          </w:p>
-        </w:tc>
-      </w:tr>
-      <w:tr>
-        <w:trPr>
-          <w:jc w:val="center"/>
-        </w:trPr>
-        <w:tc>
-          <w:tcPr>
-            <w:cnfStyle w:val="001000000000" w:firstRow="0" w:lastRow="0" w:firstColumn="1" w:lastColumn="0" w:oddVBand="0" w:evenVBand="0" w:oddHBand="0" w:evenHBand="0" w:firstRowFirstColumn="0" w:firstRowLastColumn="0" w:lastRowFirstColumn="0" w:lastRowLastColumn="0"/>
-            <w:tcW w:w="2337" w:type="dxa"/>
-          </w:tcPr>
-          <w:p>
-            <w:pPr>
-              <w:rPr>
-                <w:rFonts w:cstheme="minorHAnsi"/>
-                <w:sz w:val="20"/>
-                <w:szCs w:val="20"/>
-              </w:rPr>
-            </w:pPr>
-          </w:p>
-        </w:tc>
-        <w:tc>
-          <w:tcPr>
-            <w:tcW w:w="2337" w:type="dxa"/>
-          </w:tcPr>
-          <w:p>
-            <w:pPr>
-              <w:cnfStyle w:val="000000000000" w:firstRow="0" w:lastRow="0" w:firstColumn="0" w:lastColumn="0" w:oddVBand="0" w:evenVBand="0" w:oddHBand="0" w:evenHBand="0" w:firstRowFirstColumn="0" w:firstRowLastColumn="0" w:lastRowFirstColumn="0" w:lastRowLastColumn="0"/>
-              <w:rPr>
-                <w:rFonts w:cstheme="minorHAnsi"/>
-                <w:sz w:val="20"/>
-                <w:szCs w:val="20"/>
-              </w:rPr>
-            </w:pPr>
-          </w:p>
-        </w:tc>
-        <w:tc>
-          <w:tcPr>
-            <w:tcW w:w="2338" w:type="dxa"/>
-          </w:tcPr>
-          <w:p>
-            <w:pPr>
-              <w:cnfStyle w:val="000000000000" w:firstRow="0" w:lastRow="0" w:firstColumn="0" w:lastColumn="0" w:oddVBand="0" w:evenVBand="0" w:oddHBand="0" w:evenHBand="0" w:firstRowFirstColumn="0" w:firstRowLastColumn="0" w:lastRowFirstColumn="0" w:lastRowLastColumn="0"/>
-              <w:rPr>
-                <w:rFonts w:cstheme="minorHAnsi"/>
-                <w:sz w:val="20"/>
-                <w:szCs w:val="20"/>
-              </w:rPr>
-            </w:pPr>
+                <w:i/>
+                <w:sz w:val="20"/>
+                <w:szCs w:val="20"/>
+              </w:rPr>
+            </w:pPr>
+            <w:r>
+              <w:rPr>
+                <w:rFonts w:cstheme="minorHAnsi"/>
+                <w:i/>
+                <w:sz w:val="20"/>
+                <w:szCs w:val="20"/>
+              </w:rPr>
+              <w:t>N/A</w:t>
+            </w:r>
           </w:p>
         </w:tc>
       </w:tr>
@@ -6773,30 +6877,30 @@
       <w:pPr>
         <w:pStyle w:val="Heading2"/>
       </w:pPr>
-      <w:bookmarkStart w:id="29" w:name="_Toc473188014"/>
-      <w:bookmarkStart w:id="30" w:name="_Toc14073921"/>
-      <w:bookmarkEnd w:id="25"/>
+      <w:bookmarkStart w:id="30" w:name="_Toc473188014"/>
+      <w:bookmarkStart w:id="31" w:name="_Toc36562397"/>
+      <w:bookmarkEnd w:id="26"/>
       <w:r>
         <w:t xml:space="preserve">Data </w:t>
       </w:r>
-      <w:bookmarkEnd w:id="29"/>
+      <w:bookmarkEnd w:id="30"/>
       <w:r>
         <w:t>Storage and Retention</w:t>
       </w:r>
-      <w:bookmarkEnd w:id="30"/>
+      <w:bookmarkEnd w:id="31"/>
     </w:p>
     <w:p>
       <w:pPr>
         <w:pStyle w:val="Heading3"/>
       </w:pPr>
-      <w:bookmarkStart w:id="31" w:name="_Toc14073922"/>
+      <w:bookmarkStart w:id="32" w:name="_Toc36562398"/>
       <w:r>
         <w:t xml:space="preserve">Storage </w:t>
       </w:r>
       <w:r>
         <w:t>Systems</w:t>
       </w:r>
-      <w:bookmarkEnd w:id="31"/>
+      <w:bookmarkEnd w:id="32"/>
     </w:p>
     <w:tbl>
       <w:tblPr>
@@ -6930,7 +7034,7 @@
                 <w:szCs w:val="20"/>
               </w:rPr>
             </w:pPr>
-            <w:hyperlink r:id="rId11" w:history="1">
+            <w:hyperlink r:id="rId10" w:history="1">
               <w:r>
                 <w:rPr>
                   <w:rStyle w:val="Hyperlink"/>
@@ -7213,7 +7317,7 @@
                 <w:szCs w:val="20"/>
               </w:rPr>
             </w:pPr>
-            <w:hyperlink r:id="rId12" w:history="1">
+            <w:hyperlink r:id="rId11" w:history="1">
               <w:r>
                 <w:rPr>
                   <w:rStyle w:val="Hyperlink"/>
@@ -7307,6 +7411,14 @@
                 <w:szCs w:val="20"/>
               </w:rPr>
             </w:pPr>
+            <w:r>
+              <w:rPr>
+                <w:i/>
+                <w:sz w:val="20"/>
+                <w:szCs w:val="20"/>
+              </w:rPr>
+              <w:t>Daily</w:t>
+            </w:r>
           </w:p>
         </w:tc>
         <w:tc>
@@ -7507,27 +7619,25 @@
     </w:tbl>
     <w:p>
       <w:pPr>
-        <w:spacing w:line="240" w:lineRule="auto"/>
-        <w:rPr>
-          <w:rFonts w:cstheme="minorHAnsi"/>
-          <w:i/>
-          <w:u w:val="single"/>
-        </w:rPr>
+        <w:pStyle w:val="Heading3"/>
       </w:pPr>
+      <w:bookmarkStart w:id="33" w:name="_Toc36562399"/>
+      <w:bookmarkStart w:id="34" w:name="_Hlk8621066"/>
+      <w:r>
+        <w:t>Data Storage System Description</w:t>
+      </w:r>
+      <w:bookmarkEnd w:id="33"/>
     </w:p>
     <w:p>
       <w:pPr>
-        <w:pStyle w:val="Heading3"/>
+        <w:rPr>
+          <w:i/>
+        </w:rPr>
       </w:pPr>
-      <w:bookmarkStart w:id="32" w:name="_Toc14073923"/>
-      <w:bookmarkStart w:id="33" w:name="_Hlk8621066"/>
       <w:r>
-        <w:t>Data Storage System Description</w:t>
-      </w:r>
-      <w:bookmarkEnd w:id="32"/>
-    </w:p>
-    <w:p>
-      <w:r>
+        <w:rPr>
+          <w:i/>
+        </w:rPr>
         <w:t>&lt;Insert&gt;</w:t>
       </w:r>
     </w:p>
@@ -7535,14 +7645,22 @@
       <w:pPr>
         <w:pStyle w:val="Heading3"/>
       </w:pPr>
-      <w:bookmarkStart w:id="34" w:name="_Toc14073924"/>
+      <w:bookmarkStart w:id="35" w:name="_Toc36562400"/>
       <w:r>
         <w:t>Cybersecurity Policies</w:t>
       </w:r>
-      <w:bookmarkEnd w:id="34"/>
+      <w:bookmarkEnd w:id="35"/>
     </w:p>
     <w:p>
+      <w:pPr>
+        <w:rPr>
+          <w:i/>
+        </w:rPr>
+      </w:pPr>
       <w:r>
+        <w:rPr>
+          <w:i/>
+        </w:rPr>
         <w:t>&lt;Insert&gt;</w:t>
       </w:r>
     </w:p>
@@ -7550,14 +7668,22 @@
       <w:pPr>
         <w:pStyle w:val="Heading3"/>
       </w:pPr>
-      <w:bookmarkStart w:id="35" w:name="_Toc14073925"/>
+      <w:bookmarkStart w:id="36" w:name="_Toc36562401"/>
       <w:r>
         <w:t>Data Security Policies and Procedures</w:t>
       </w:r>
-      <w:bookmarkEnd w:id="35"/>
+      <w:bookmarkEnd w:id="36"/>
     </w:p>
     <w:p>
+      <w:pPr>
+        <w:rPr>
+          <w:i/>
+        </w:rPr>
+      </w:pPr>
       <w:r>
+        <w:rPr>
+          <w:i/>
+        </w:rPr>
         <w:t>&lt;Insert&gt;</w:t>
       </w:r>
     </w:p>
@@ -7565,14 +7691,23 @@
       <w:pPr>
         <w:pStyle w:val="Heading3"/>
       </w:pPr>
-      <w:bookmarkStart w:id="36" w:name="_Toc14073926"/>
+      <w:bookmarkStart w:id="37" w:name="_Toc36562402"/>
       <w:r>
+        <w:lastRenderedPageBreak/>
         <w:t>Back-up and Recovery Policies and Procedures</w:t>
       </w:r>
-      <w:bookmarkEnd w:id="36"/>
+      <w:bookmarkEnd w:id="37"/>
     </w:p>
     <w:p>
+      <w:pPr>
+        <w:rPr>
+          <w:i/>
+        </w:rPr>
+      </w:pPr>
       <w:r>
+        <w:rPr>
+          <w:i/>
+        </w:rPr>
         <w:t>&lt;Insert&gt;</w:t>
       </w:r>
     </w:p>
@@ -7580,45 +7715,49 @@
       <w:pPr>
         <w:pStyle w:val="Heading1"/>
       </w:pPr>
-      <w:bookmarkStart w:id="37" w:name="_Toc14073927"/>
-      <w:bookmarkEnd w:id="33"/>
+      <w:bookmarkStart w:id="38" w:name="_Toc36562403"/>
+      <w:bookmarkEnd w:id="34"/>
       <w:r>
         <w:t>Data Standards</w:t>
       </w:r>
-      <w:bookmarkEnd w:id="37"/>
+      <w:bookmarkEnd w:id="38"/>
     </w:p>
     <w:p>
       <w:pPr>
         <w:pStyle w:val="Heading2"/>
       </w:pPr>
-      <w:bookmarkStart w:id="38" w:name="_Toc14073928"/>
+      <w:bookmarkStart w:id="39" w:name="_Toc36562404"/>
       <w:r>
-        <w:t>Collection Format Standards</w:t>
+        <w:t>Data</w:t>
       </w:r>
-      <w:bookmarkEnd w:id="38"/>
+      <w:r>
+        <w:t xml:space="preserve"> Standards</w:t>
+      </w:r>
+      <w:bookmarkEnd w:id="39"/>
     </w:p>
     <w:tbl>
       <w:tblPr>
         <w:tblStyle w:val="TableGrid"/>
-        <w:tblW w:w="0" w:type="auto"/>
+        <w:tblW w:w="9355" w:type="dxa"/>
+        <w:jc w:val="center"/>
         <w:tblLook w:val="04A0" w:firstRow="1" w:lastRow="0" w:firstColumn="1" w:lastColumn="0" w:noHBand="0" w:noVBand="1"/>
       </w:tblPr>
       <w:tblGrid>
-        <w:gridCol w:w="1558"/>
-        <w:gridCol w:w="1558"/>
-        <w:gridCol w:w="1558"/>
-        <w:gridCol w:w="1558"/>
-        <w:gridCol w:w="1559"/>
-        <w:gridCol w:w="1559"/>
+        <w:gridCol w:w="888"/>
+        <w:gridCol w:w="1451"/>
+        <w:gridCol w:w="3117"/>
+        <w:gridCol w:w="1289"/>
+        <w:gridCol w:w="2610"/>
       </w:tblGrid>
       <w:tr>
         <w:trPr>
           <w:cnfStyle w:val="100000000000" w:firstRow="1" w:lastRow="0" w:firstColumn="0" w:lastColumn="0" w:oddVBand="0" w:evenVBand="0" w:oddHBand="0" w:evenHBand="0" w:firstRowFirstColumn="0" w:firstRowLastColumn="0" w:lastRowFirstColumn="0" w:lastRowLastColumn="0"/>
+          <w:jc w:val="center"/>
         </w:trPr>
         <w:tc>
           <w:tcPr>
             <w:cnfStyle w:val="001000000000" w:firstRow="0" w:lastRow="0" w:firstColumn="1" w:lastColumn="0" w:oddVBand="0" w:evenVBand="0" w:oddHBand="0" w:evenHBand="0" w:firstRowFirstColumn="0" w:firstRowLastColumn="0" w:lastRowFirstColumn="0" w:lastRowLastColumn="0"/>
-            <w:tcW w:w="1558" w:type="dxa"/>
+            <w:tcW w:w="888" w:type="dxa"/>
           </w:tcPr>
           <w:p>
             <w:pPr>
@@ -7642,7 +7781,7 @@
         </w:tc>
         <w:tc>
           <w:tcPr>
-            <w:tcW w:w="1558" w:type="dxa"/>
+            <w:tcW w:w="1451" w:type="dxa"/>
           </w:tcPr>
           <w:p>
             <w:pPr>
@@ -7655,13 +7794,19 @@
               <w:rPr>
                 <w:rFonts w:cstheme="minorHAnsi"/>
               </w:rPr>
-              <w:t>Data Collection Format Standard(s)</w:t>
-            </w:r>
-          </w:p>
-        </w:tc>
-        <w:tc>
-          <w:tcPr>
-            <w:tcW w:w="1558" w:type="dxa"/>
+              <w:t>Data Standard</w:t>
+            </w:r>
+            <w:r>
+              <w:rPr>
+                <w:rFonts w:cstheme="minorHAnsi"/>
+              </w:rPr>
+              <w:t>(s)</w:t>
+            </w:r>
+          </w:p>
+        </w:tc>
+        <w:tc>
+          <w:tcPr>
+            <w:tcW w:w="3117" w:type="dxa"/>
           </w:tcPr>
           <w:p>
             <w:pPr>
@@ -7674,20 +7819,49 @@
               <w:rPr>
                 <w:rFonts w:cstheme="minorHAnsi"/>
               </w:rPr>
-              <w:t xml:space="preserve">Data Collection Format Standard Uniform </w:t>
-            </w:r>
-            <w:r>
-              <w:rPr>
-                <w:rFonts w:cstheme="minorHAnsi"/>
-              </w:rPr>
-              <w:lastRenderedPageBreak/>
-              <w:t>Research Identifiers(s) (URIs)</w:t>
-            </w:r>
-          </w:p>
-        </w:tc>
-        <w:tc>
-          <w:tcPr>
-            <w:tcW w:w="1558" w:type="dxa"/>
+              <w:t>Data Standard</w:t>
+            </w:r>
+            <w:r>
+              <w:rPr>
+                <w:rFonts w:cstheme="minorHAnsi"/>
+              </w:rPr>
+              <w:t>(s)</w:t>
+            </w:r>
+            <w:r>
+              <w:rPr>
+                <w:rFonts w:cstheme="minorHAnsi"/>
+              </w:rPr>
+              <w:t xml:space="preserve"> Digital Object Identifier</w:t>
+            </w:r>
+            <w:r>
+              <w:rPr>
+                <w:rFonts w:cstheme="minorHAnsi"/>
+              </w:rPr>
+              <w:t>(s)</w:t>
+            </w:r>
+            <w:r>
+              <w:rPr>
+                <w:rFonts w:cstheme="minorHAnsi"/>
+              </w:rPr>
+              <w:t xml:space="preserve"> (DOI</w:t>
+            </w:r>
+            <w:r>
+              <w:rPr>
+                <w:rFonts w:cstheme="minorHAnsi"/>
+              </w:rPr>
+              <w:t>[s]</w:t>
+            </w:r>
+            <w:r>
+              <w:rPr>
+                <w:rFonts w:cstheme="minorHAnsi"/>
+              </w:rPr>
+              <w:t>)</w:t>
+            </w:r>
+          </w:p>
+        </w:tc>
+        <w:tc>
+          <w:tcPr>
+            <w:tcW w:w="1289" w:type="dxa"/>
           </w:tcPr>
           <w:p>
             <w:pPr>
@@ -7700,14 +7874,13 @@
               <w:rPr>
                 <w:rFonts w:cstheme="minorHAnsi"/>
               </w:rPr>
-              <w:lastRenderedPageBreak/>
               <w:t>Open or Proprietary?</w:t>
             </w:r>
           </w:p>
         </w:tc>
         <w:tc>
           <w:tcPr>
-            <w:tcW w:w="1559" w:type="dxa"/>
+            <w:tcW w:w="2610" w:type="dxa"/>
           </w:tcPr>
           <w:p>
             <w:pPr>
@@ -7720,126 +7893,268 @@
               <w:rPr>
                 <w:rFonts w:cstheme="minorHAnsi"/>
               </w:rPr>
-              <w:t>Collection Format Rationale</w:t>
-            </w:r>
-          </w:p>
-        </w:tc>
-        <w:tc>
-          <w:tcPr>
-            <w:tcW w:w="1559" w:type="dxa"/>
-          </w:tcPr>
-          <w:p>
-            <w:pPr>
-              <w:cnfStyle w:val="100000000000" w:firstRow="1" w:lastRow="0" w:firstColumn="0" w:lastColumn="0" w:oddVBand="0" w:evenVBand="0" w:oddHBand="0" w:evenHBand="0" w:firstRowFirstColumn="0" w:firstRowLastColumn="0" w:lastRowFirstColumn="0" w:lastRowLastColumn="0"/>
-              <w:rPr>
-                <w:rFonts w:cstheme="minorHAnsi"/>
-              </w:rPr>
-            </w:pPr>
-            <w:r>
-              <w:rPr>
-                <w:rFonts w:cstheme="minorHAnsi"/>
-              </w:rPr>
-              <w:t>Access Tools</w:t>
+              <w:t>Data Standard</w:t>
+            </w:r>
+            <w:r>
+              <w:rPr>
+                <w:rFonts w:cstheme="minorHAnsi"/>
+              </w:rPr>
+              <w:t>(s)</w:t>
+            </w:r>
+            <w:r>
+              <w:rPr>
+                <w:rFonts w:cstheme="minorHAnsi"/>
+              </w:rPr>
+              <w:t xml:space="preserve"> Rationale</w:t>
             </w:r>
           </w:p>
         </w:tc>
       </w:tr>
       <w:tr>
+        <w:trPr>
+          <w:jc w:val="center"/>
+        </w:trPr>
         <w:tc>
           <w:tcPr>
             <w:cnfStyle w:val="001000000000" w:firstRow="0" w:lastRow="0" w:firstColumn="1" w:lastColumn="0" w:oddVBand="0" w:evenVBand="0" w:oddHBand="0" w:evenHBand="0" w:firstRowFirstColumn="0" w:firstRowLastColumn="0" w:lastRowFirstColumn="0" w:lastRowLastColumn="0"/>
-            <w:tcW w:w="1558" w:type="dxa"/>
-          </w:tcPr>
-          <w:p>
-            <w:pPr>
-              <w:rPr>
-                <w:rFonts w:cstheme="minorHAnsi"/>
-                <w:u w:val="single"/>
-              </w:rPr>
-            </w:pPr>
-          </w:p>
-        </w:tc>
-        <w:tc>
-          <w:tcPr>
-            <w:tcW w:w="1558" w:type="dxa"/>
+            <w:tcW w:w="888" w:type="dxa"/>
+          </w:tcPr>
+          <w:p>
+            <w:pPr>
+              <w:rPr>
+                <w:rFonts w:cstheme="minorHAnsi"/>
+                <w:sz w:val="20"/>
+                <w:szCs w:val="20"/>
+              </w:rPr>
+            </w:pPr>
+            <w:r>
+              <w:rPr>
+                <w:rStyle w:val="Emphasis"/>
+                <w:rFonts w:cstheme="minorHAnsi"/>
+                <w:sz w:val="20"/>
+                <w:szCs w:val="20"/>
+              </w:rPr>
+              <w:t>Tampa CV BSM</w:t>
+            </w:r>
+          </w:p>
+        </w:tc>
+        <w:tc>
+          <w:tcPr>
+            <w:tcW w:w="1451" w:type="dxa"/>
           </w:tcPr>
           <w:p>
             <w:pPr>
               <w:cnfStyle w:val="000000000000" w:firstRow="0" w:lastRow="0" w:firstColumn="0" w:lastColumn="0" w:oddVBand="0" w:evenVBand="0" w:oddHBand="0" w:evenHBand="0" w:firstRowFirstColumn="0" w:firstRowLastColumn="0" w:lastRowFirstColumn="0" w:lastRowLastColumn="0"/>
               <w:rPr>
                 <w:rFonts w:cstheme="minorHAnsi"/>
-                <w:u w:val="single"/>
-              </w:rPr>
-            </w:pPr>
-          </w:p>
-        </w:tc>
-        <w:tc>
-          <w:tcPr>
-            <w:tcW w:w="1558" w:type="dxa"/>
+                <w:i/>
+                <w:sz w:val="20"/>
+                <w:szCs w:val="20"/>
+              </w:rPr>
+            </w:pPr>
+            <w:r>
+              <w:rPr>
+                <w:rFonts w:cstheme="minorHAnsi"/>
+                <w:i/>
+                <w:sz w:val="20"/>
+                <w:szCs w:val="20"/>
+              </w:rPr>
+              <w:t>SAE J2735 and J2945/1</w:t>
+            </w:r>
+          </w:p>
+        </w:tc>
+        <w:tc>
+          <w:tcPr>
+            <w:tcW w:w="3117" w:type="dxa"/>
           </w:tcPr>
           <w:p>
             <w:pPr>
               <w:cnfStyle w:val="000000000000" w:firstRow="0" w:lastRow="0" w:firstColumn="0" w:lastColumn="0" w:oddVBand="0" w:evenVBand="0" w:oddHBand="0" w:evenHBand="0" w:firstRowFirstColumn="0" w:firstRowLastColumn="0" w:lastRowFirstColumn="0" w:lastRowLastColumn="0"/>
-              <w:rPr>
-                <w:rFonts w:cstheme="minorHAnsi"/>
-                <w:u w:val="single"/>
-              </w:rPr>
-            </w:pPr>
-          </w:p>
-        </w:tc>
-        <w:tc>
-          <w:tcPr>
-            <w:tcW w:w="1558" w:type="dxa"/>
-          </w:tcPr>
+            </w:pPr>
+            <w:hyperlink r:id="rId12" w:history="1">
+              <w:r>
+                <w:rPr>
+                  <w:rStyle w:val="Hyperlink"/>
+                  <w:rFonts w:ascii="Arial Narrow" w:hAnsi="Arial Narrow" w:cstheme="minorHAnsi"/>
+                  <w:i/>
+                  <w:sz w:val="20"/>
+                  <w:szCs w:val="20"/>
+                </w:rPr>
+                <w:t>https://doi.org/10.4271/J2735_200911</w:t>
+              </w:r>
+            </w:hyperlink>
+          </w:p>
           <w:p>
             <w:pPr>
               <w:cnfStyle w:val="000000000000" w:firstRow="0" w:lastRow="0" w:firstColumn="0" w:lastColumn="0" w:oddVBand="0" w:evenVBand="0" w:oddHBand="0" w:evenHBand="0" w:firstRowFirstColumn="0" w:firstRowLastColumn="0" w:lastRowFirstColumn="0" w:lastRowLastColumn="0"/>
               <w:rPr>
-                <w:rFonts w:cstheme="minorHAnsi"/>
-                <w:u w:val="single"/>
-              </w:rPr>
-            </w:pPr>
-          </w:p>
-        </w:tc>
-        <w:tc>
-          <w:tcPr>
-            <w:tcW w:w="1559" w:type="dxa"/>
-          </w:tcPr>
+                <w:rStyle w:val="Hyperlink"/>
+                <w:rFonts w:ascii="Arial Narrow" w:hAnsi="Arial Narrow" w:cstheme="minorHAnsi"/>
+                <w:i/>
+                <w:sz w:val="20"/>
+                <w:szCs w:val="20"/>
+              </w:rPr>
+            </w:pPr>
+            <w:hyperlink r:id="rId13" w:history="1">
+              <w:r>
+                <w:rPr>
+                  <w:rStyle w:val="Hyperlink"/>
+                  <w:rFonts w:ascii="Arial Narrow" w:hAnsi="Arial Narrow" w:cstheme="minorHAnsi"/>
+                  <w:i/>
+                  <w:sz w:val="20"/>
+                  <w:szCs w:val="20"/>
+                </w:rPr>
+                <w:t>https://doi.org/10.4271/J2945/1_201603</w:t>
+              </w:r>
+            </w:hyperlink>
+          </w:p>
           <w:p>
             <w:pPr>
               <w:cnfStyle w:val="000000000000" w:firstRow="0" w:lastRow="0" w:firstColumn="0" w:lastColumn="0" w:oddVBand="0" w:evenVBand="0" w:oddHBand="0" w:evenHBand="0" w:firstRowFirstColumn="0" w:firstRowLastColumn="0" w:lastRowFirstColumn="0" w:lastRowLastColumn="0"/>
               <w:rPr>
                 <w:rFonts w:cstheme="minorHAnsi"/>
-                <w:u w:val="single"/>
-              </w:rPr>
-            </w:pPr>
-          </w:p>
-        </w:tc>
-        <w:tc>
-          <w:tcPr>
-            <w:tcW w:w="1559" w:type="dxa"/>
+                <w:i/>
+                <w:sz w:val="20"/>
+                <w:szCs w:val="20"/>
+              </w:rPr>
+            </w:pPr>
+          </w:p>
+        </w:tc>
+        <w:tc>
+          <w:tcPr>
+            <w:tcW w:w="1289" w:type="dxa"/>
           </w:tcPr>
           <w:p>
             <w:pPr>
               <w:cnfStyle w:val="000000000000" w:firstRow="0" w:lastRow="0" w:firstColumn="0" w:lastColumn="0" w:oddVBand="0" w:evenVBand="0" w:oddHBand="0" w:evenHBand="0" w:firstRowFirstColumn="0" w:firstRowLastColumn="0" w:lastRowFirstColumn="0" w:lastRowLastColumn="0"/>
               <w:rPr>
                 <w:rFonts w:cstheme="minorHAnsi"/>
-                <w:u w:val="single"/>
-              </w:rPr>
-            </w:pPr>
+                <w:i/>
+                <w:sz w:val="20"/>
+                <w:szCs w:val="20"/>
+              </w:rPr>
+            </w:pPr>
+            <w:r>
+              <w:rPr>
+                <w:rFonts w:cstheme="minorHAnsi"/>
+                <w:i/>
+                <w:sz w:val="20"/>
+                <w:szCs w:val="20"/>
+              </w:rPr>
+              <w:t>Proprietary</w:t>
+            </w:r>
+          </w:p>
+        </w:tc>
+        <w:tc>
+          <w:tcPr>
+            <w:tcW w:w="2610" w:type="dxa"/>
+          </w:tcPr>
+          <w:p>
+            <w:pPr>
+              <w:cnfStyle w:val="000000000000" w:firstRow="0" w:lastRow="0" w:firstColumn="0" w:lastColumn="0" w:oddVBand="0" w:evenVBand="0" w:oddHBand="0" w:evenHBand="0" w:firstRowFirstColumn="0" w:firstRowLastColumn="0" w:lastRowFirstColumn="0" w:lastRowLastColumn="0"/>
+              <w:rPr>
+                <w:rFonts w:cstheme="minorHAnsi"/>
+                <w:i/>
+                <w:sz w:val="20"/>
+                <w:szCs w:val="20"/>
+              </w:rPr>
+            </w:pPr>
+            <w:r>
+              <w:rPr>
+                <w:rFonts w:cstheme="minorHAnsi"/>
+                <w:i/>
+                <w:sz w:val="20"/>
+                <w:szCs w:val="20"/>
+              </w:rPr>
+              <w:t xml:space="preserve">J2745 specifies a message set designed for use by applications using the 5.9 GHz Dedicated </w:t>
+            </w:r>
+            <w:proofErr w:type="gramStart"/>
+            <w:r>
+              <w:rPr>
+                <w:rFonts w:cstheme="minorHAnsi"/>
+                <w:i/>
+                <w:sz w:val="20"/>
+                <w:szCs w:val="20"/>
+              </w:rPr>
+              <w:t>Short Range</w:t>
+            </w:r>
+            <w:proofErr w:type="gramEnd"/>
+            <w:r>
+              <w:rPr>
+                <w:rFonts w:cstheme="minorHAnsi"/>
+                <w:i/>
+                <w:sz w:val="20"/>
+                <w:szCs w:val="20"/>
+              </w:rPr>
+              <w:t xml:space="preserve"> Communications for Wireless Access in Vehicular Environments (DSRC/WAVE), which will likely apply to these data.</w:t>
+            </w:r>
+          </w:p>
+          <w:p>
+            <w:pPr>
+              <w:cnfStyle w:val="000000000000" w:firstRow="0" w:lastRow="0" w:firstColumn="0" w:lastColumn="0" w:oddVBand="0" w:evenVBand="0" w:oddHBand="0" w:evenHBand="0" w:firstRowFirstColumn="0" w:firstRowLastColumn="0" w:lastRowFirstColumn="0" w:lastRowLastColumn="0"/>
+              <w:rPr>
+                <w:rFonts w:cstheme="minorHAnsi"/>
+                <w:i/>
+                <w:sz w:val="20"/>
+                <w:szCs w:val="20"/>
+              </w:rPr>
+            </w:pPr>
+          </w:p>
+          <w:p>
+            <w:pPr>
+              <w:cnfStyle w:val="000000000000" w:firstRow="0" w:lastRow="0" w:firstColumn="0" w:lastColumn="0" w:oddVBand="0" w:evenVBand="0" w:oddHBand="0" w:evenHBand="0" w:firstRowFirstColumn="0" w:firstRowLastColumn="0" w:lastRowFirstColumn="0" w:lastRowLastColumn="0"/>
+              <w:rPr>
+                <w:rFonts w:cstheme="minorHAnsi"/>
+                <w:i/>
+                <w:sz w:val="20"/>
+                <w:szCs w:val="20"/>
+              </w:rPr>
+            </w:pPr>
+            <w:r>
+              <w:rPr>
+                <w:rFonts w:cstheme="minorHAnsi"/>
+                <w:i/>
+                <w:sz w:val="20"/>
+                <w:szCs w:val="20"/>
+              </w:rPr>
+              <w:t>J2945/1 is an i</w:t>
+            </w:r>
+            <w:r>
+              <w:rPr>
+                <w:rFonts w:cstheme="minorHAnsi"/>
+                <w:i/>
+                <w:sz w:val="20"/>
+                <w:szCs w:val="20"/>
+              </w:rPr>
+              <w:t>ndustry standard for on-board vehicle-to-vehicle safety communications system for light vehicles</w:t>
+            </w:r>
+            <w:r>
+              <w:rPr>
+                <w:rFonts w:cstheme="minorHAnsi"/>
+                <w:i/>
+                <w:sz w:val="20"/>
+                <w:szCs w:val="20"/>
+              </w:rPr>
+              <w:t>, which applies to this project.</w:t>
+            </w:r>
           </w:p>
         </w:tc>
       </w:tr>
       <w:tr>
+        <w:trPr>
+          <w:jc w:val="center"/>
+        </w:trPr>
         <w:tc>
           <w:tcPr>
             <w:cnfStyle w:val="001000000000" w:firstRow="0" w:lastRow="0" w:firstColumn="1" w:lastColumn="0" w:oddVBand="0" w:evenVBand="0" w:oddHBand="0" w:evenHBand="0" w:firstRowFirstColumn="0" w:firstRowLastColumn="0" w:lastRowFirstColumn="0" w:lastRowLastColumn="0"/>
-            <w:tcW w:w="1558" w:type="dxa"/>
-          </w:tcPr>
-          <w:p>
-            <w:pPr>
-              <w:rPr>
-                <w:rFonts w:cstheme="minorHAnsi"/>
+            <w:tcW w:w="888" w:type="dxa"/>
+          </w:tcPr>
+          <w:p>
+            <w:pPr>
+              <w:rPr>
+                <w:rFonts w:cstheme="minorHAnsi"/>
+                <w:sz w:val="20"/>
+                <w:szCs w:val="20"/>
                 <w:u w:val="single"/>
               </w:rPr>
             </w:pPr>
@@ -7847,13 +8162,15 @@
         </w:tc>
         <w:tc>
           <w:tcPr>
-            <w:tcW w:w="1558" w:type="dxa"/>
+            <w:tcW w:w="1451" w:type="dxa"/>
           </w:tcPr>
           <w:p>
             <w:pPr>
               <w:cnfStyle w:val="000000000000" w:firstRow="0" w:lastRow="0" w:firstColumn="0" w:lastColumn="0" w:oddVBand="0" w:evenVBand="0" w:oddHBand="0" w:evenHBand="0" w:firstRowFirstColumn="0" w:firstRowLastColumn="0" w:lastRowFirstColumn="0" w:lastRowLastColumn="0"/>
               <w:rPr>
                 <w:rFonts w:cstheme="minorHAnsi"/>
+                <w:sz w:val="20"/>
+                <w:szCs w:val="20"/>
                 <w:u w:val="single"/>
               </w:rPr>
             </w:pPr>
@@ -7861,13 +8178,15 @@
         </w:tc>
         <w:tc>
           <w:tcPr>
-            <w:tcW w:w="1558" w:type="dxa"/>
+            <w:tcW w:w="3117" w:type="dxa"/>
           </w:tcPr>
           <w:p>
             <w:pPr>
               <w:cnfStyle w:val="000000000000" w:firstRow="0" w:lastRow="0" w:firstColumn="0" w:lastColumn="0" w:oddVBand="0" w:evenVBand="0" w:oddHBand="0" w:evenHBand="0" w:firstRowFirstColumn="0" w:firstRowLastColumn="0" w:lastRowFirstColumn="0" w:lastRowLastColumn="0"/>
               <w:rPr>
                 <w:rFonts w:cstheme="minorHAnsi"/>
+                <w:sz w:val="20"/>
+                <w:szCs w:val="20"/>
                 <w:u w:val="single"/>
               </w:rPr>
             </w:pPr>
@@ -7875,13 +8194,15 @@
         </w:tc>
         <w:tc>
           <w:tcPr>
-            <w:tcW w:w="1558" w:type="dxa"/>
+            <w:tcW w:w="1289" w:type="dxa"/>
           </w:tcPr>
           <w:p>
             <w:pPr>
               <w:cnfStyle w:val="000000000000" w:firstRow="0" w:lastRow="0" w:firstColumn="0" w:lastColumn="0" w:oddVBand="0" w:evenVBand="0" w:oddHBand="0" w:evenHBand="0" w:firstRowFirstColumn="0" w:firstRowLastColumn="0" w:lastRowFirstColumn="0" w:lastRowLastColumn="0"/>
               <w:rPr>
                 <w:rFonts w:cstheme="minorHAnsi"/>
+                <w:sz w:val="20"/>
+                <w:szCs w:val="20"/>
                 <w:u w:val="single"/>
               </w:rPr>
             </w:pPr>
@@ -7889,27 +8210,15 @@
         </w:tc>
         <w:tc>
           <w:tcPr>
-            <w:tcW w:w="1559" w:type="dxa"/>
+            <w:tcW w:w="2610" w:type="dxa"/>
           </w:tcPr>
           <w:p>
             <w:pPr>
               <w:cnfStyle w:val="000000000000" w:firstRow="0" w:lastRow="0" w:firstColumn="0" w:lastColumn="0" w:oddVBand="0" w:evenVBand="0" w:oddHBand="0" w:evenHBand="0" w:firstRowFirstColumn="0" w:firstRowLastColumn="0" w:lastRowFirstColumn="0" w:lastRowLastColumn="0"/>
               <w:rPr>
                 <w:rFonts w:cstheme="minorHAnsi"/>
-                <w:u w:val="single"/>
-              </w:rPr>
-            </w:pPr>
-          </w:p>
-        </w:tc>
-        <w:tc>
-          <w:tcPr>
-            <w:tcW w:w="1559" w:type="dxa"/>
-          </w:tcPr>
-          <w:p>
-            <w:pPr>
-              <w:cnfStyle w:val="000000000000" w:firstRow="0" w:lastRow="0" w:firstColumn="0" w:lastColumn="0" w:oddVBand="0" w:evenVBand="0" w:oddHBand="0" w:evenHBand="0" w:firstRowFirstColumn="0" w:firstRowLastColumn="0" w:lastRowFirstColumn="0" w:lastRowLastColumn="0"/>
-              <w:rPr>
-                <w:rFonts w:cstheme="minorHAnsi"/>
+                <w:sz w:val="20"/>
+                <w:szCs w:val="20"/>
                 <w:u w:val="single"/>
               </w:rPr>
             </w:pPr>
@@ -7917,15 +8226,20 @@
         </w:tc>
       </w:tr>
       <w:tr>
+        <w:trPr>
+          <w:jc w:val="center"/>
+        </w:trPr>
         <w:tc>
           <w:tcPr>
             <w:cnfStyle w:val="001000000000" w:firstRow="0" w:lastRow="0" w:firstColumn="1" w:lastColumn="0" w:oddVBand="0" w:evenVBand="0" w:oddHBand="0" w:evenHBand="0" w:firstRowFirstColumn="0" w:firstRowLastColumn="0" w:lastRowFirstColumn="0" w:lastRowLastColumn="0"/>
-            <w:tcW w:w="1558" w:type="dxa"/>
-          </w:tcPr>
-          <w:p>
-            <w:pPr>
-              <w:rPr>
-                <w:rFonts w:cstheme="minorHAnsi"/>
+            <w:tcW w:w="888" w:type="dxa"/>
+          </w:tcPr>
+          <w:p>
+            <w:pPr>
+              <w:rPr>
+                <w:rFonts w:cstheme="minorHAnsi"/>
+                <w:sz w:val="20"/>
+                <w:szCs w:val="20"/>
                 <w:u w:val="single"/>
               </w:rPr>
             </w:pPr>
@@ -7933,13 +8247,15 @@
         </w:tc>
         <w:tc>
           <w:tcPr>
-            <w:tcW w:w="1558" w:type="dxa"/>
+            <w:tcW w:w="1451" w:type="dxa"/>
           </w:tcPr>
           <w:p>
             <w:pPr>
               <w:cnfStyle w:val="000000000000" w:firstRow="0" w:lastRow="0" w:firstColumn="0" w:lastColumn="0" w:oddVBand="0" w:evenVBand="0" w:oddHBand="0" w:evenHBand="0" w:firstRowFirstColumn="0" w:firstRowLastColumn="0" w:lastRowFirstColumn="0" w:lastRowLastColumn="0"/>
               <w:rPr>
                 <w:rFonts w:cstheme="minorHAnsi"/>
+                <w:sz w:val="20"/>
+                <w:szCs w:val="20"/>
                 <w:u w:val="single"/>
               </w:rPr>
             </w:pPr>
@@ -7947,13 +8263,15 @@
         </w:tc>
         <w:tc>
           <w:tcPr>
-            <w:tcW w:w="1558" w:type="dxa"/>
+            <w:tcW w:w="3117" w:type="dxa"/>
           </w:tcPr>
           <w:p>
             <w:pPr>
               <w:cnfStyle w:val="000000000000" w:firstRow="0" w:lastRow="0" w:firstColumn="0" w:lastColumn="0" w:oddVBand="0" w:evenVBand="0" w:oddHBand="0" w:evenHBand="0" w:firstRowFirstColumn="0" w:firstRowLastColumn="0" w:lastRowFirstColumn="0" w:lastRowLastColumn="0"/>
               <w:rPr>
                 <w:rFonts w:cstheme="minorHAnsi"/>
+                <w:sz w:val="20"/>
+                <w:szCs w:val="20"/>
                 <w:u w:val="single"/>
               </w:rPr>
             </w:pPr>
@@ -7961,13 +8279,15 @@
         </w:tc>
         <w:tc>
           <w:tcPr>
-            <w:tcW w:w="1558" w:type="dxa"/>
+            <w:tcW w:w="1289" w:type="dxa"/>
           </w:tcPr>
           <w:p>
             <w:pPr>
               <w:cnfStyle w:val="000000000000" w:firstRow="0" w:lastRow="0" w:firstColumn="0" w:lastColumn="0" w:oddVBand="0" w:evenVBand="0" w:oddHBand="0" w:evenHBand="0" w:firstRowFirstColumn="0" w:firstRowLastColumn="0" w:lastRowFirstColumn="0" w:lastRowLastColumn="0"/>
               <w:rPr>
                 <w:rFonts w:cstheme="minorHAnsi"/>
+                <w:sz w:val="20"/>
+                <w:szCs w:val="20"/>
                 <w:u w:val="single"/>
               </w:rPr>
             </w:pPr>
@@ -7975,27 +8295,15 @@
         </w:tc>
         <w:tc>
           <w:tcPr>
-            <w:tcW w:w="1559" w:type="dxa"/>
+            <w:tcW w:w="2610" w:type="dxa"/>
           </w:tcPr>
           <w:p>
             <w:pPr>
               <w:cnfStyle w:val="000000000000" w:firstRow="0" w:lastRow="0" w:firstColumn="0" w:lastColumn="0" w:oddVBand="0" w:evenVBand="0" w:oddHBand="0" w:evenHBand="0" w:firstRowFirstColumn="0" w:firstRowLastColumn="0" w:lastRowFirstColumn="0" w:lastRowLastColumn="0"/>
               <w:rPr>
                 <w:rFonts w:cstheme="minorHAnsi"/>
-                <w:u w:val="single"/>
-              </w:rPr>
-            </w:pPr>
-          </w:p>
-        </w:tc>
-        <w:tc>
-          <w:tcPr>
-            <w:tcW w:w="1559" w:type="dxa"/>
-          </w:tcPr>
-          <w:p>
-            <w:pPr>
-              <w:cnfStyle w:val="000000000000" w:firstRow="0" w:lastRow="0" w:firstColumn="0" w:lastColumn="0" w:oddVBand="0" w:evenVBand="0" w:oddHBand="0" w:evenHBand="0" w:firstRowFirstColumn="0" w:firstRowLastColumn="0" w:lastRowFirstColumn="0" w:lastRowLastColumn="0"/>
-              <w:rPr>
-                <w:rFonts w:cstheme="minorHAnsi"/>
+                <w:sz w:val="20"/>
+                <w:szCs w:val="20"/>
                 <w:u w:val="single"/>
               </w:rPr>
             </w:pPr>
@@ -8005,25 +8313,24 @@
     </w:tbl>
     <w:p>
       <w:pPr>
-        <w:spacing w:line="240" w:lineRule="auto"/>
-        <w:rPr>
-          <w:rFonts w:cstheme="minorHAnsi"/>
-          <w:u w:val="single"/>
-        </w:rPr>
+        <w:pStyle w:val="Heading2"/>
       </w:pPr>
+      <w:bookmarkStart w:id="40" w:name="_Toc36562405"/>
+      <w:r>
+        <w:t>Versioning</w:t>
+      </w:r>
+      <w:bookmarkEnd w:id="40"/>
     </w:p>
     <w:p>
       <w:pPr>
-        <w:pStyle w:val="Heading2"/>
+        <w:rPr>
+          <w:i/>
+        </w:rPr>
       </w:pPr>
-      <w:bookmarkStart w:id="39" w:name="_Toc14073929"/>
       <w:r>
-        <w:t>Versioning</w:t>
-      </w:r>
-      <w:bookmarkEnd w:id="39"/>
-    </w:p>
-    <w:p>
-      <w:r>
+        <w:rPr>
+          <w:i/>
+        </w:rPr>
         <w:t>&lt;Insert&gt;</w:t>
       </w:r>
     </w:p>
@@ -8031,11 +8338,11 @@
       <w:pPr>
         <w:pStyle w:val="Heading2"/>
       </w:pPr>
-      <w:bookmarkStart w:id="40" w:name="_Toc14073930"/>
+      <w:bookmarkStart w:id="41" w:name="_Toc36562406"/>
       <w:r>
         <w:t>Metadata and Data Dictionary</w:t>
       </w:r>
-      <w:bookmarkEnd w:id="40"/>
+      <w:bookmarkEnd w:id="41"/>
     </w:p>
     <w:tbl>
       <w:tblPr>
@@ -8178,8 +8485,20 @@
               <w:jc w:val="center"/>
               <w:rPr>
                 <w:rFonts w:cstheme="minorHAnsi"/>
-              </w:rPr>
-            </w:pPr>
+                <w:i/>
+                <w:sz w:val="20"/>
+                <w:szCs w:val="20"/>
+              </w:rPr>
+            </w:pPr>
+            <w:r>
+              <w:rPr>
+                <w:rStyle w:val="Emphasis"/>
+                <w:rFonts w:cstheme="minorHAnsi"/>
+                <w:sz w:val="20"/>
+                <w:szCs w:val="20"/>
+              </w:rPr>
+              <w:t>Tampa CV BSM</w:t>
+            </w:r>
           </w:p>
         </w:tc>
         <w:tc>
@@ -8192,8 +8511,20 @@
               <w:cnfStyle w:val="000000000000" w:firstRow="0" w:lastRow="0" w:firstColumn="0" w:lastColumn="0" w:oddVBand="0" w:evenVBand="0" w:oddHBand="0" w:evenHBand="0" w:firstRowFirstColumn="0" w:firstRowLastColumn="0" w:lastRowFirstColumn="0" w:lastRowLastColumn="0"/>
               <w:rPr>
                 <w:rFonts w:cstheme="minorHAnsi"/>
-              </w:rPr>
-            </w:pPr>
+                <w:i/>
+                <w:sz w:val="20"/>
+                <w:szCs w:val="20"/>
+              </w:rPr>
+            </w:pPr>
+            <w:r>
+              <w:rPr>
+                <w:rFonts w:cstheme="minorHAnsi"/>
+                <w:i/>
+                <w:sz w:val="20"/>
+                <w:szCs w:val="20"/>
+              </w:rPr>
+              <w:t>Project Open Data</w:t>
+            </w:r>
           </w:p>
         </w:tc>
         <w:tc>
@@ -8206,8 +8537,20 @@
               <w:cnfStyle w:val="000000000000" w:firstRow="0" w:lastRow="0" w:firstColumn="0" w:lastColumn="0" w:oddVBand="0" w:evenVBand="0" w:oddHBand="0" w:evenHBand="0" w:firstRowFirstColumn="0" w:firstRowLastColumn="0" w:lastRowFirstColumn="0" w:lastRowLastColumn="0"/>
               <w:rPr>
                 <w:rFonts w:cstheme="minorHAnsi"/>
-              </w:rPr>
-            </w:pPr>
+                <w:i/>
+                <w:sz w:val="20"/>
+                <w:szCs w:val="20"/>
+              </w:rPr>
+            </w:pPr>
+            <w:r>
+              <w:rPr>
+                <w:rFonts w:cstheme="minorHAnsi"/>
+                <w:i/>
+                <w:sz w:val="20"/>
+                <w:szCs w:val="20"/>
+              </w:rPr>
+              <w:t>Y</w:t>
+            </w:r>
           </w:p>
         </w:tc>
         <w:tc>
@@ -8220,8 +8563,20 @@
               <w:cnfStyle w:val="000000000000" w:firstRow="0" w:lastRow="0" w:firstColumn="0" w:lastColumn="0" w:oddVBand="0" w:evenVBand="0" w:oddHBand="0" w:evenHBand="0" w:firstRowFirstColumn="0" w:firstRowLastColumn="0" w:lastRowFirstColumn="0" w:lastRowLastColumn="0"/>
               <w:rPr>
                 <w:rFonts w:cstheme="minorHAnsi"/>
-              </w:rPr>
-            </w:pPr>
+                <w:i/>
+                <w:sz w:val="20"/>
+                <w:szCs w:val="20"/>
+              </w:rPr>
+            </w:pPr>
+            <w:r>
+              <w:rPr>
+                <w:rFonts w:cstheme="minorHAnsi"/>
+                <w:i/>
+                <w:sz w:val="20"/>
+                <w:szCs w:val="20"/>
+              </w:rPr>
+              <w:t>Y</w:t>
+            </w:r>
           </w:p>
         </w:tc>
         <w:tc>
@@ -8234,8 +8589,32 @@
               <w:cnfStyle w:val="000000000000" w:firstRow="0" w:lastRow="0" w:firstColumn="0" w:lastColumn="0" w:oddVBand="0" w:evenVBand="0" w:oddHBand="0" w:evenHBand="0" w:firstRowFirstColumn="0" w:firstRowLastColumn="0" w:lastRowFirstColumn="0" w:lastRowLastColumn="0"/>
               <w:rPr>
                 <w:rFonts w:cstheme="minorHAnsi"/>
-              </w:rPr>
-            </w:pPr>
+                <w:i/>
+                <w:sz w:val="20"/>
+                <w:szCs w:val="20"/>
+              </w:rPr>
+            </w:pPr>
+            <w:hyperlink r:id="rId14" w:history="1">
+              <w:r>
+                <w:rPr>
+                  <w:rStyle w:val="Hyperlink"/>
+                  <w:rFonts w:ascii="Arial Narrow" w:hAnsi="Arial Narrow" w:cstheme="minorHAnsi"/>
+                  <w:i/>
+                  <w:sz w:val="20"/>
+                  <w:szCs w:val="20"/>
+                </w:rPr>
+                <w:t>https://data.transportation.gov/Automobiles/Tampa-CV-Pilot-Basic-Safety-Message-BSM-Sample/nm7w-nvbm</w:t>
+              </w:r>
+            </w:hyperlink>
+            <w:r>
+              <w:rPr>
+                <w:rFonts w:cstheme="minorHAnsi"/>
+                <w:i/>
+                <w:sz w:val="20"/>
+                <w:szCs w:val="20"/>
+              </w:rPr>
+              <w:t xml:space="preserve"> </w:t>
+            </w:r>
           </w:p>
         </w:tc>
       </w:tr>
@@ -8253,6 +8632,9 @@
               <w:jc w:val="center"/>
               <w:rPr>
                 <w:rFonts w:cstheme="minorHAnsi"/>
+                <w:i/>
+                <w:sz w:val="20"/>
+                <w:szCs w:val="20"/>
               </w:rPr>
             </w:pPr>
           </w:p>
@@ -8267,6 +8649,9 @@
               <w:cnfStyle w:val="000000000000" w:firstRow="0" w:lastRow="0" w:firstColumn="0" w:lastColumn="0" w:oddVBand="0" w:evenVBand="0" w:oddHBand="0" w:evenHBand="0" w:firstRowFirstColumn="0" w:firstRowLastColumn="0" w:lastRowFirstColumn="0" w:lastRowLastColumn="0"/>
               <w:rPr>
                 <w:rFonts w:cstheme="minorHAnsi"/>
+                <w:i/>
+                <w:sz w:val="20"/>
+                <w:szCs w:val="20"/>
               </w:rPr>
             </w:pPr>
           </w:p>
@@ -8281,6 +8666,9 @@
               <w:cnfStyle w:val="000000000000" w:firstRow="0" w:lastRow="0" w:firstColumn="0" w:lastColumn="0" w:oddVBand="0" w:evenVBand="0" w:oddHBand="0" w:evenHBand="0" w:firstRowFirstColumn="0" w:firstRowLastColumn="0" w:lastRowFirstColumn="0" w:lastRowLastColumn="0"/>
               <w:rPr>
                 <w:rFonts w:cstheme="minorHAnsi"/>
+                <w:i/>
+                <w:sz w:val="20"/>
+                <w:szCs w:val="20"/>
               </w:rPr>
             </w:pPr>
           </w:p>
@@ -8295,6 +8683,9 @@
               <w:cnfStyle w:val="000000000000" w:firstRow="0" w:lastRow="0" w:firstColumn="0" w:lastColumn="0" w:oddVBand="0" w:evenVBand="0" w:oddHBand="0" w:evenHBand="0" w:firstRowFirstColumn="0" w:firstRowLastColumn="0" w:lastRowFirstColumn="0" w:lastRowLastColumn="0"/>
               <w:rPr>
                 <w:rFonts w:cstheme="minorHAnsi"/>
+                <w:i/>
+                <w:sz w:val="20"/>
+                <w:szCs w:val="20"/>
               </w:rPr>
             </w:pPr>
           </w:p>
@@ -8309,6 +8700,9 @@
               <w:cnfStyle w:val="000000000000" w:firstRow="0" w:lastRow="0" w:firstColumn="0" w:lastColumn="0" w:oddVBand="0" w:evenVBand="0" w:oddHBand="0" w:evenHBand="0" w:firstRowFirstColumn="0" w:firstRowLastColumn="0" w:lastRowFirstColumn="0" w:lastRowLastColumn="0"/>
               <w:rPr>
                 <w:rFonts w:cstheme="minorHAnsi"/>
+                <w:i/>
+                <w:sz w:val="20"/>
+                <w:szCs w:val="20"/>
               </w:rPr>
             </w:pPr>
           </w:p>
@@ -8328,6 +8722,9 @@
               <w:jc w:val="center"/>
               <w:rPr>
                 <w:rFonts w:cstheme="minorHAnsi"/>
+                <w:i/>
+                <w:sz w:val="20"/>
+                <w:szCs w:val="20"/>
               </w:rPr>
             </w:pPr>
           </w:p>
@@ -8342,6 +8739,9 @@
               <w:cnfStyle w:val="000000000000" w:firstRow="0" w:lastRow="0" w:firstColumn="0" w:lastColumn="0" w:oddVBand="0" w:evenVBand="0" w:oddHBand="0" w:evenHBand="0" w:firstRowFirstColumn="0" w:firstRowLastColumn="0" w:lastRowFirstColumn="0" w:lastRowLastColumn="0"/>
               <w:rPr>
                 <w:rFonts w:cstheme="minorHAnsi"/>
+                <w:i/>
+                <w:sz w:val="20"/>
+                <w:szCs w:val="20"/>
               </w:rPr>
             </w:pPr>
           </w:p>
@@ -8356,6 +8756,9 @@
               <w:cnfStyle w:val="000000000000" w:firstRow="0" w:lastRow="0" w:firstColumn="0" w:lastColumn="0" w:oddVBand="0" w:evenVBand="0" w:oddHBand="0" w:evenHBand="0" w:firstRowFirstColumn="0" w:firstRowLastColumn="0" w:lastRowFirstColumn="0" w:lastRowLastColumn="0"/>
               <w:rPr>
                 <w:rFonts w:cstheme="minorHAnsi"/>
+                <w:i/>
+                <w:sz w:val="20"/>
+                <w:szCs w:val="20"/>
               </w:rPr>
             </w:pPr>
           </w:p>
@@ -8370,6 +8773,9 @@
               <w:cnfStyle w:val="000000000000" w:firstRow="0" w:lastRow="0" w:firstColumn="0" w:lastColumn="0" w:oddVBand="0" w:evenVBand="0" w:oddHBand="0" w:evenHBand="0" w:firstRowFirstColumn="0" w:firstRowLastColumn="0" w:lastRowFirstColumn="0" w:lastRowLastColumn="0"/>
               <w:rPr>
                 <w:rFonts w:cstheme="minorHAnsi"/>
+                <w:i/>
+                <w:sz w:val="20"/>
+                <w:szCs w:val="20"/>
               </w:rPr>
             </w:pPr>
           </w:p>
@@ -8384,6 +8790,9 @@
               <w:cnfStyle w:val="000000000000" w:firstRow="0" w:lastRow="0" w:firstColumn="0" w:lastColumn="0" w:oddVBand="0" w:evenVBand="0" w:oddHBand="0" w:evenHBand="0" w:firstRowFirstColumn="0" w:firstRowLastColumn="0" w:lastRowFirstColumn="0" w:lastRowLastColumn="0"/>
               <w:rPr>
                 <w:rFonts w:cstheme="minorHAnsi"/>
+                <w:i/>
+                <w:sz w:val="20"/>
+                <w:szCs w:val="20"/>
               </w:rPr>
             </w:pPr>
           </w:p>
@@ -8392,25 +8801,24 @@
     </w:tbl>
     <w:p>
       <w:pPr>
-        <w:spacing w:line="240" w:lineRule="auto"/>
-        <w:rPr>
-          <w:rFonts w:cstheme="minorHAnsi"/>
-          <w:u w:val="single"/>
-        </w:rPr>
+        <w:pStyle w:val="Heading3"/>
       </w:pPr>
+      <w:bookmarkStart w:id="42" w:name="_Toc36562407"/>
+      <w:r>
+        <w:t>Metadata Description</w:t>
+      </w:r>
+      <w:bookmarkEnd w:id="42"/>
     </w:p>
     <w:p>
       <w:pPr>
-        <w:pStyle w:val="Heading3"/>
+        <w:rPr>
+          <w:i/>
+        </w:rPr>
       </w:pPr>
-      <w:bookmarkStart w:id="41" w:name="_Toc14073931"/>
       <w:r>
-        <w:t>Metadata Description</w:t>
-      </w:r>
-      <w:bookmarkEnd w:id="41"/>
-    </w:p>
-    <w:p>
-      <w:r>
+        <w:rPr>
+          <w:i/>
+        </w:rPr>
         <w:t>&lt;Insert&gt;</w:t>
       </w:r>
     </w:p>
@@ -8419,22 +8827,30 @@
         <w:pStyle w:val="Heading1"/>
         <w:spacing w:before="360"/>
       </w:pPr>
-      <w:bookmarkStart w:id="42" w:name="_Toc473188025"/>
-      <w:bookmarkStart w:id="43" w:name="_Toc7394005"/>
-      <w:bookmarkStart w:id="44" w:name="_Toc14073932"/>
-      <w:bookmarkStart w:id="45" w:name="_Toc322027095"/>
+      <w:bookmarkStart w:id="43" w:name="_Toc473188025"/>
+      <w:bookmarkStart w:id="44" w:name="_Toc7394005"/>
+      <w:bookmarkStart w:id="45" w:name="_Toc36562408"/>
+      <w:bookmarkStart w:id="46" w:name="_Toc322027095"/>
       <w:r>
         <w:t>Glossary</w:t>
       </w:r>
-      <w:bookmarkEnd w:id="42"/>
       <w:bookmarkEnd w:id="43"/>
+      <w:bookmarkEnd w:id="44"/>
       <w:r>
         <w:t xml:space="preserve"> of Terms</w:t>
       </w:r>
-      <w:bookmarkEnd w:id="44"/>
+      <w:bookmarkEnd w:id="45"/>
     </w:p>
     <w:p>
+      <w:pPr>
+        <w:rPr>
+          <w:i/>
+        </w:rPr>
+      </w:pPr>
       <w:r>
+        <w:rPr>
+          <w:i/>
+        </w:rPr>
         <w:t>&lt;Insert&gt;</w:t>
       </w:r>
     </w:p>
@@ -8722,7 +9138,7 @@
         </w:rPr>
         <w:br/>
       </w:r>
-      <w:hyperlink r:id="rId13" w:history="1">
+      <w:hyperlink r:id="rId15" w:history="1">
         <w:r>
           <w:rPr>
             <w:rStyle w:val="Hyperlink"/>
@@ -8744,7 +9160,7 @@
         <w:br/>
         <w:t>FHWA-JPO-</w:t>
       </w:r>
-      <w:bookmarkEnd w:id="45"/>
+      <w:bookmarkEnd w:id="46"/>
       <w:r>
         <w:rPr>
           <w:rFonts w:cstheme="minorHAnsi"/>
@@ -8754,6 +9170,8 @@
       </w:r>
     </w:p>
     <w:sectPr>
+      <w:headerReference w:type="default" r:id="rId16"/>
+      <w:footerReference w:type="default" r:id="rId17"/>
       <w:pgSz w:w="12240" w:h="15840" w:code="1"/>
       <w:pgMar w:top="1440" w:right="1440" w:bottom="1440" w:left="1440" w:header="720" w:footer="720" w:gutter="0"/>
       <w:cols w:space="720"/>
@@ -8968,6 +9386,32 @@
       </w:pPr>
     </w:p>
   </w:footnote>
+  <w:footnote w:id="2">
+    <w:p>
+      <w:pPr>
+        <w:pStyle w:val="FootnoteText"/>
+      </w:pPr>
+      <w:r>
+        <w:rPr>
+          <w:rStyle w:val="FootnoteReference"/>
+        </w:rPr>
+        <w:footnoteRef/>
+      </w:r>
+      <w:r>
+        <w:t xml:space="preserve"> </w:t>
+      </w:r>
+      <w:hyperlink r:id="rId1" w:history="1">
+        <w:r>
+          <w:rPr>
+            <w:rStyle w:val="Hyperlink"/>
+            <w:sz w:val="16"/>
+            <w:szCs w:val="16"/>
+          </w:rPr>
+          <w:t>https://www.its.dot.gov/about.htm</w:t>
+        </w:r>
+      </w:hyperlink>
+    </w:p>
+  </w:footnote>
 </w:footnotes>
 </file>
 
@@ -8982,7 +9426,7 @@
         <w:noProof/>
       </w:rPr>
       <w:drawing>
-        <wp:anchor distT="0" distB="0" distL="114300" distR="114300" simplePos="0" relativeHeight="251658240" behindDoc="0" locked="0" layoutInCell="1" allowOverlap="1" wp14:anchorId="198E8F43" wp14:editId="2E99C317">
+        <wp:anchor distT="0" distB="0" distL="114300" distR="114300" simplePos="0" relativeHeight="251658240" behindDoc="0" locked="0" layoutInCell="1" allowOverlap="1" wp14:anchorId="10A1C9A2" wp14:editId="29C10626">
           <wp:simplePos x="0" y="0"/>
           <wp:positionH relativeFrom="page">
             <wp:posOffset>-428625</wp:posOffset>
@@ -9059,7 +9503,7 @@
         <w:noProof/>
       </w:rPr>
       <w:drawing>
-        <wp:anchor distT="0" distB="0" distL="114300" distR="114300" simplePos="0" relativeHeight="251658243" behindDoc="0" locked="0" layoutInCell="1" allowOverlap="1" wp14:anchorId="5D74CF09" wp14:editId="25151955">
+        <wp:anchor distT="0" distB="0" distL="114300" distR="114300" simplePos="0" relativeHeight="251658243" behindDoc="0" locked="0" layoutInCell="1" allowOverlap="1" wp14:anchorId="6D159F6B" wp14:editId="7191ADE0">
           <wp:simplePos x="0" y="0"/>
           <wp:positionH relativeFrom="rightMargin">
             <wp:posOffset>-33655</wp:posOffset>
@@ -9121,7 +9565,7 @@
       <mc:AlternateContent>
         <mc:Choice Requires="wps">
           <w:drawing>
-            <wp:anchor distT="45720" distB="45720" distL="114300" distR="114300" simplePos="0" relativeHeight="251658242" behindDoc="0" locked="0" layoutInCell="1" allowOverlap="1" wp14:anchorId="53125E34" wp14:editId="66FE1FE0">
+            <wp:anchor distT="45720" distB="45720" distL="114300" distR="114300" simplePos="0" relativeHeight="251658242" behindDoc="0" locked="0" layoutInCell="1" allowOverlap="1" wp14:anchorId="7CC85AB0" wp14:editId="2D4C1CEE">
               <wp:simplePos x="0" y="0"/>
               <wp:positionH relativeFrom="column">
                 <wp:posOffset>-794385</wp:posOffset>
@@ -9207,11 +9651,11 @@
         </mc:Choice>
         <mc:Fallback>
           <w:pict>
-            <v:shapetype w14:anchorId="53125E34" id="_x0000_t202" coordsize="21600,21600" o:spt="202" path="m,l,21600r21600,l21600,xe">
+            <v:shapetype w14:anchorId="7CC85AB0" id="_x0000_t202" coordsize="21600,21600" o:spt="202" path="m,l,21600r21600,l21600,xe">
               <v:stroke joinstyle="miter"/>
               <v:path gradientshapeok="t" o:connecttype="rect"/>
             </v:shapetype>
-            <v:shape id="Text Box 2" o:spid="_x0000_s1026" type="#_x0000_t202" style="position:absolute;margin-left:-62.55pt;margin-top:7.3pt;width:304.8pt;height:110.6pt;z-index:251658242;visibility:visible;mso-wrap-style:square;mso-width-percent:0;mso-height-percent:200;mso-wrap-distance-left:9pt;mso-wrap-distance-top:3.6pt;mso-wrap-distance-right:9pt;mso-wrap-distance-bottom:3.6pt;mso-position-horizontal:absolute;mso-position-horizontal-relative:text;mso-position-vertical:absolute;mso-position-vertical-relative:text;mso-width-percent:0;mso-height-percent:200;mso-width-relative:margin;mso-height-relative:margin;v-text-anchor:top" o:gfxdata="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" filled="f" stroked="f">
+            <v:shape id="Text Box 2" o:spid="_x0000_s1026" type="#_x0000_t202" style="position:absolute;margin-left:-62.55pt;margin-top:7.3pt;width:304.8pt;height:110.6pt;z-index:251658242;visibility:visible;mso-wrap-style:square;mso-width-percent:0;mso-height-percent:200;mso-wrap-distance-left:9pt;mso-wrap-distance-top:3.6pt;mso-wrap-distance-right:9pt;mso-wrap-distance-bottom:3.6pt;mso-position-horizontal:absolute;mso-position-horizontal-relative:text;mso-position-vertical:absolute;mso-position-vertical-relative:text;mso-width-percent:0;mso-height-percent:200;mso-width-relative:margin;mso-height-relative:margin;v-text-anchor:top" o:gfxdata="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" filled="f" stroked="f">
               <v:textbox style="mso-fit-shape-to-text:t">
                 <w:txbxContent>
                   <w:p>
@@ -9257,7 +9701,7 @@
       <mc:AlternateContent>
         <mc:Choice Requires="wps">
           <w:drawing>
-            <wp:anchor distT="0" distB="0" distL="114300" distR="114300" simplePos="0" relativeHeight="251658241" behindDoc="0" locked="0" layoutInCell="1" allowOverlap="1" wp14:anchorId="6BA7470E" wp14:editId="0F99D6FE">
+            <wp:anchor distT="0" distB="0" distL="114300" distR="114300" simplePos="0" relativeHeight="251658241" behindDoc="0" locked="0" layoutInCell="1" allowOverlap="1" wp14:anchorId="5BFEAE33" wp14:editId="546DCF44">
               <wp:simplePos x="0" y="0"/>
               <wp:positionH relativeFrom="column">
                 <wp:posOffset>-1079500</wp:posOffset>
@@ -9334,7 +9778,7 @@
         </mc:Choice>
         <mc:Fallback>
           <w:pict>
-            <v:rect w14:anchorId="2648405D" id="Rectangle 4" o:spid="_x0000_s1026" style="position:absolute;margin-left:-85pt;margin-top:7.95pt;width:510.5pt;height:26.45pt;z-index:251658241;visibility:visible;mso-wrap-style:square;mso-width-percent:0;mso-height-percent:0;mso-wrap-distance-left:9pt;mso-wrap-distance-top:0;mso-wrap-distance-right:9pt;mso-wrap-distance-bottom:0;mso-position-horizontal:absolute;mso-position-horizontal-relative:text;mso-position-vertical:absolute;mso-position-vertical-relative:text;mso-width-percent:0;mso-height-percent:0;mso-width-relative:margin;mso-height-relative:margin;v-text-anchor:middle" o:gfxdata="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" fillcolor="#d8d8d8 [2732]" stroked="f" strokeweight="1pt">
+            <v:rect w14:anchorId="2648405D" id="Rectangle 4" o:spid="_x0000_s1026" style="position:absolute;margin-left:-85pt;margin-top:7.95pt;width:510.5pt;height:26.45pt;z-index:251658241;visibility:visible;mso-wrap-style:square;mso-width-percent:0;mso-height-percent:0;mso-wrap-distance-left:9pt;mso-wrap-distance-top:0;mso-wrap-distance-right:9pt;mso-wrap-distance-bottom:0;mso-position-horizontal:absolute;mso-position-horizontal-relative:text;mso-position-vertical:absolute;mso-position-vertical-relative:text;mso-width-percent:0;mso-height-percent:0;mso-width-relative:margin;mso-height-relative:margin;v-text-anchor:middle" o:gfxdata="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" fillcolor="#d8d8d8 [2732]" stroked="f" strokeweight="1pt">
               <v:shadow on="t" color="black" opacity="26214f" origin="-.5,-.5" offset=".74836mm,.74836mm"/>
             </v:rect>
           </w:pict>
@@ -9776,7 +10220,7 @@
       </w:pPr>
     </w:pPrDefault>
   </w:docDefaults>
-  <w:latentStyles w:defLockedState="0" w:defUIPriority="99" w:defSemiHidden="0" w:defUnhideWhenUsed="0" w:defQFormat="0" w:count="376">
+  <w:latentStyles w:defLockedState="0" w:defUIPriority="99" w:defSemiHidden="0" w:defUnhideWhenUsed="0" w:defQFormat="0" w:count="375">
     <w:lsdException w:name="Normal" w:uiPriority="0" w:qFormat="1"/>
     <w:lsdException w:name="heading 1" w:uiPriority="0" w:qFormat="1"/>
     <w:lsdException w:name="heading 2" w:semiHidden="1" w:uiPriority="0" w:unhideWhenUsed="1" w:qFormat="1"/>
@@ -10152,7 +10596,6 @@
     <w:lsdException w:name="Smart Hyperlink" w:semiHidden="1" w:unhideWhenUsed="1"/>
     <w:lsdException w:name="Hashtag" w:semiHidden="1" w:unhideWhenUsed="1"/>
     <w:lsdException w:name="Unresolved Mention" w:semiHidden="1" w:unhideWhenUsed="1"/>
-    <w:lsdException w:name="Smart Link" w:semiHidden="1" w:unhideWhenUsed="1"/>
   </w:latentStyles>
   <w:style w:type="paragraph" w:default="1" w:styleId="Normal">
     <w:name w:val="Normal"/>
@@ -11092,6 +11535,18 @@
       <w:shd w:val="clear" w:color="auto" w:fill="E1DFDD"/>
     </w:rPr>
   </w:style>
+  <w:style w:type="character" w:styleId="UnresolvedMention">
+    <w:name w:val="Unresolved Mention"/>
+    <w:basedOn w:val="DefaultParagraphFont"/>
+    <w:uiPriority w:val="99"/>
+    <w:semiHidden/>
+    <w:unhideWhenUsed/>
+    <w:rsid w:val="00753FB1"/>
+    <w:rPr>
+      <w:color w:val="605E5C"/>
+      <w:shd w:val="clear" w:color="auto" w:fill="E1DFDD"/>
+    </w:rPr>
+  </w:style>
 </w:styles>
 </file>
 
@@ -11135,10 +11590,10 @@
 <w:fonts xmlns:mc="http://schemas.openxmlformats.org/markup-compatibility/2006" xmlns:r="http://schemas.openxmlformats.org/officeDocument/2006/relationships" xmlns:w="http://schemas.openxmlformats.org/wordprocessingml/2006/main" xmlns:w14="http://schemas.microsoft.com/office/word/2010/wordml" xmlns:w15="http://schemas.microsoft.com/office/word/2012/wordml" xmlns:w16cid="http://schemas.microsoft.com/office/word/2016/wordml/cid" xmlns:w16se="http://schemas.microsoft.com/office/word/2015/wordml/symex" mc:Ignorable="w14 w15 w16se w16cid">
   <w:font w:name="Symbol">
     <w:panose1 w:val="05050102010706020507"/>
-    <w:charset w:val="4D"/>
-    <w:family w:val="decorative"/>
+    <w:charset w:val="02"/>
+    <w:family w:val="roman"/>
     <w:pitch w:val="variable"/>
-    <w:sig w:usb0="00000003" w:usb1="00000000" w:usb2="00000000" w:usb3="00000000" w:csb0="80000001" w:csb1="00000000"/>
+    <w:sig w:usb0="00000000" w:usb1="10000000" w:usb2="00000000" w:usb3="00000000" w:csb0="80000000" w:csb1="00000000"/>
   </w:font>
   <w:font w:name="Times New Roman">
     <w:panose1 w:val="02020603050405020304"/>
@@ -11152,14 +11607,14 @@
     <w:charset w:val="00"/>
     <w:family w:val="modern"/>
     <w:pitch w:val="fixed"/>
-    <w:sig w:usb0="E0002AFF" w:usb1="C0007843" w:usb2="00000009" w:usb3="00000000" w:csb0="000001FF" w:csb1="00000000"/>
+    <w:sig w:usb0="E0002EFF" w:usb1="C0007843" w:usb2="00000009" w:usb3="00000000" w:csb0="000001FF" w:csb1="00000000"/>
   </w:font>
   <w:font w:name="Wingdings">
     <w:panose1 w:val="05000000000000000000"/>
     <w:charset w:val="02"/>
-    <w:family w:val="decorative"/>
+    <w:family w:val="auto"/>
     <w:pitch w:val="variable"/>
-    <w:sig w:usb0="00000003" w:usb1="10000000" w:usb2="00000000" w:usb3="00000000" w:csb0="80000001" w:csb1="00000000"/>
+    <w:sig w:usb0="00000000" w:usb1="10000000" w:usb2="00000000" w:usb3="00000000" w:csb0="80000000" w:csb1="00000000"/>
   </w:font>
   <w:font w:name="Calibri">
     <w:panose1 w:val="020F0502020204030204"/>
@@ -11180,19 +11635,18 @@
     <w:charset w:val="00"/>
     <w:family w:val="swiss"/>
     <w:pitch w:val="variable"/>
-    <w:sig w:usb0="E0002AFF" w:usb1="C0007843" w:usb2="00000009" w:usb3="00000000" w:csb0="000001FF" w:csb1="00000000"/>
+    <w:sig w:usb0="E0002EFF" w:usb1="C0007843" w:usb2="00000009" w:usb3="00000000" w:csb0="000001FF" w:csb1="00000000"/>
   </w:font>
   <w:font w:name="Arial Bold">
     <w:altName w:val="Arial"/>
-    <w:panose1 w:val="020B0604020202020204"/>
+    <w:panose1 w:val="020B0704020202020204"/>
     <w:charset w:val="00"/>
     <w:family w:val="roman"/>
     <w:notTrueType/>
     <w:pitch w:val="default"/>
   </w:font>
   <w:font w:name="Segoe UI">
-    <w:altName w:val="Sylfaen"/>
-    <w:panose1 w:val="020B0604020202020204"/>
+    <w:panose1 w:val="020B0502040204020203"/>
     <w:charset w:val="00"/>
     <w:family w:val="swiss"/>
     <w:pitch w:val="variable"/>
@@ -11232,7 +11686,14 @@
   </w:compat>
   <w:rsids>
     <w:rsidRoot w:val="00416687"/>
+    <w:rsid w:val="000C5A39"/>
+    <w:rsid w:val="003756D6"/>
     <w:rsid w:val="00416687"/>
+    <w:rsid w:val="00792D71"/>
+    <w:rsid w:val="00B21A0E"/>
+    <w:rsid w:val="00C37E86"/>
+    <w:rsid w:val="00D52E94"/>
+    <w:rsid w:val="00F66F8C"/>
   </w:rsids>
   <m:mathPr>
     <m:mathFont m:val="Cambria Math"/>
@@ -11268,7 +11729,7 @@
     </w:rPrDefault>
     <w:pPrDefault/>
   </w:docDefaults>
-  <w:latentStyles w:defLockedState="0" w:defUIPriority="99" w:defSemiHidden="0" w:defUnhideWhenUsed="0" w:defQFormat="0" w:count="376">
+  <w:latentStyles w:defLockedState="0" w:defUIPriority="99" w:defSemiHidden="0" w:defUnhideWhenUsed="0" w:defQFormat="0" w:count="375">
     <w:lsdException w:name="Normal" w:uiPriority="0" w:qFormat="1"/>
     <w:lsdException w:name="heading 1" w:uiPriority="9" w:qFormat="1"/>
     <w:lsdException w:name="heading 2" w:semiHidden="1" w:uiPriority="9" w:unhideWhenUsed="1" w:qFormat="1"/>
@@ -11644,7 +12105,6 @@
     <w:lsdException w:name="Smart Hyperlink" w:semiHidden="1" w:unhideWhenUsed="1"/>
     <w:lsdException w:name="Hashtag" w:semiHidden="1" w:unhideWhenUsed="1"/>
     <w:lsdException w:name="Unresolved Mention" w:semiHidden="1" w:unhideWhenUsed="1"/>
-    <w:lsdException w:name="Smart Link" w:semiHidden="1" w:unhideWhenUsed="1"/>
   </w:latentStyles>
   <w:style w:type="paragraph" w:default="1" w:styleId="Normal">
     <w:name w:val="Normal"/>
@@ -11999,7 +12459,7 @@
 </file>
 
 <file path=customXml/itemProps1.xml><?xml version="1.0" encoding="utf-8"?>
-<ds:datastoreItem xmlns:ds="http://schemas.openxmlformats.org/officeDocument/2006/customXml" ds:itemID="{628B847E-3CCB-3C40-B536-7FAB8976A430}">
+<ds:datastoreItem xmlns:ds="http://schemas.openxmlformats.org/officeDocument/2006/customXml" ds:itemID="{9602FB2D-6EAB-4202-AEAD-0C7B87035090}">
   <ds:schemaRefs>
     <ds:schemaRef ds:uri="http://schemas.openxmlformats.org/officeDocument/2006/bibliography"/>
   </ds:schemaRefs>

</xml_diff>